<commit_message>
Commitando modificações no DOCS
</commit_message>
<xml_diff>
--- a/docs/PROJETO GB - BibliotecaSenai.docx
+++ b/docs/PROJETO GB - BibliotecaSenai.docx
@@ -68,7 +68,7 @@
           <w:sz w:val="28"/>
           <w:szCs w:val="28"/>
         </w:rPr>
-        <w:t>Nome Do Aluno</w:t>
+        <w:t>Pablo Isaac Sponchiado da Silva</w:t>
       </w:r>
       <w:r>
         <w:rPr>
@@ -213,7 +213,6 @@
           <w:szCs w:val="28"/>
         </w:rPr>
       </w:pPr>
-      <w:proofErr w:type="spellStart"/>
       <w:r>
         <w:rPr>
           <w:rFonts w:cs="Arial"/>
@@ -222,9 +221,8 @@
           <w:sz w:val="28"/>
           <w:szCs w:val="28"/>
         </w:rPr>
-        <w:t>NomeSistema</w:t>
-      </w:r>
-      <w:proofErr w:type="spellEnd"/>
+        <w:t>Biblioteca S</w:t>
+      </w:r>
       <w:r>
         <w:rPr>
           <w:rFonts w:cs="Arial"/>
@@ -1379,6 +1377,59 @@
     </w:p>
     <w:p>
       <w:pPr>
+        <w:ind w:firstLine="708"/>
+        <w:jc w:val="both"/>
+        <w:rPr>
+          <w:rFonts w:asciiTheme="minorHAnsi" w:hAnsiTheme="minorHAnsi" w:cstheme="minorHAnsi"/>
+          <w:szCs w:val="24"/>
+        </w:rPr>
+      </w:pPr>
+      <w:r>
+        <w:rPr>
+          <w:rFonts w:asciiTheme="minorHAnsi" w:hAnsiTheme="minorHAnsi" w:cstheme="minorHAnsi"/>
+          <w:szCs w:val="24"/>
+        </w:rPr>
+        <w:t xml:space="preserve">Os requisitos do sistema são como uma lista de tudo que o software precisa fazer para realmente ajudar quem vai usá-lo. Eles servem para entender o que as pessoas esperam, o que é essencial e o que pode ser melhorado. </w:t>
+      </w:r>
+      <w:r>
+        <w:rPr>
+          <w:rFonts w:asciiTheme="minorHAnsi" w:hAnsiTheme="minorHAnsi" w:cstheme="minorHAnsi"/>
+          <w:szCs w:val="24"/>
+        </w:rPr>
+        <w:t xml:space="preserve">É fundamental que a equipe </w:t>
+      </w:r>
+      <w:r>
+        <w:rPr>
+          <w:rFonts w:asciiTheme="minorHAnsi" w:hAnsiTheme="minorHAnsi" w:cstheme="minorHAnsi"/>
+          <w:szCs w:val="24"/>
+        </w:rPr>
+        <w:t>de desenvolvimento con</w:t>
+      </w:r>
+      <w:r>
+        <w:rPr>
+          <w:rFonts w:asciiTheme="minorHAnsi" w:hAnsiTheme="minorHAnsi" w:cstheme="minorHAnsi"/>
+          <w:szCs w:val="24"/>
+        </w:rPr>
+        <w:t>verse e com o cliente e especifique</w:t>
+      </w:r>
+      <w:r>
+        <w:rPr>
+          <w:rFonts w:asciiTheme="minorHAnsi" w:hAnsiTheme="minorHAnsi" w:cstheme="minorHAnsi"/>
+          <w:szCs w:val="24"/>
+        </w:rPr>
+        <w:t xml:space="preserve"> bem essas necessidades, fica muito mais fácil criar algo útil</w:t>
+      </w:r>
+      <w:r>
+        <w:rPr>
+          <w:rFonts w:asciiTheme="minorHAnsi" w:hAnsiTheme="minorHAnsi" w:cstheme="minorHAnsi"/>
+          <w:szCs w:val="24"/>
+        </w:rPr>
+        <w:t xml:space="preserve"> e funcional, evitando retrabalho.</w:t>
+      </w:r>
+    </w:p>
+    <w:p>
+      <w:pPr>
+        <w:ind w:firstLine="0"/>
         <w:jc w:val="both"/>
         <w:rPr>
           <w:rFonts w:asciiTheme="minorHAnsi" w:hAnsiTheme="minorHAnsi" w:cstheme="minorHAnsi"/>
@@ -1386,84 +1437,6 @@
           <w:szCs w:val="24"/>
         </w:rPr>
       </w:pPr>
-      <w:r>
-        <w:rPr>
-          <w:rFonts w:asciiTheme="minorHAnsi" w:hAnsiTheme="minorHAnsi" w:cstheme="minorHAnsi"/>
-          <w:color w:val="FF0000"/>
-          <w:szCs w:val="24"/>
-        </w:rPr>
-        <w:t>“</w:t>
-      </w:r>
-      <w:r>
-        <w:rPr>
-          <w:rFonts w:asciiTheme="minorHAnsi" w:hAnsiTheme="minorHAnsi" w:cstheme="minorHAnsi"/>
-          <w:color w:val="FF0000"/>
-          <w:szCs w:val="24"/>
-        </w:rPr>
-        <w:t xml:space="preserve">Todo </w:t>
-      </w:r>
-      <w:r>
-        <w:rPr>
-          <w:rFonts w:asciiTheme="minorHAnsi" w:hAnsiTheme="minorHAnsi" w:cstheme="minorHAnsi"/>
-          <w:color w:val="FF0000"/>
-          <w:szCs w:val="24"/>
-        </w:rPr>
-        <w:t>capítulo</w:t>
-      </w:r>
-      <w:r>
-        <w:rPr>
-          <w:rFonts w:asciiTheme="minorHAnsi" w:hAnsiTheme="minorHAnsi" w:cstheme="minorHAnsi"/>
-          <w:color w:val="FF0000"/>
-          <w:szCs w:val="24"/>
-        </w:rPr>
-        <w:t xml:space="preserve"> precisa ter no mínimo três linhas</w:t>
-      </w:r>
-      <w:r>
-        <w:rPr>
-          <w:rFonts w:asciiTheme="minorHAnsi" w:hAnsiTheme="minorHAnsi" w:cstheme="minorHAnsi"/>
-          <w:color w:val="FF0000"/>
-          <w:szCs w:val="24"/>
-        </w:rPr>
-        <w:t xml:space="preserve">”. </w:t>
-      </w:r>
-    </w:p>
-    <w:p>
-      <w:pPr>
-        <w:jc w:val="both"/>
-        <w:rPr>
-          <w:rFonts w:asciiTheme="minorHAnsi" w:hAnsiTheme="minorHAnsi" w:cstheme="minorHAnsi"/>
-          <w:color w:val="FF0000"/>
-          <w:szCs w:val="24"/>
-        </w:rPr>
-      </w:pPr>
-      <w:r>
-        <w:rPr>
-          <w:rFonts w:asciiTheme="minorHAnsi" w:hAnsiTheme="minorHAnsi" w:cstheme="minorHAnsi"/>
-          <w:color w:val="FF0000"/>
-          <w:szCs w:val="24"/>
-        </w:rPr>
-        <w:t>“Todo capítulo inicia em uma página”</w:t>
-      </w:r>
-    </w:p>
-    <w:p>
-      <w:pPr>
-        <w:jc w:val="both"/>
-        <w:rPr>
-          <w:rFonts w:asciiTheme="minorHAnsi" w:hAnsiTheme="minorHAnsi" w:cstheme="minorHAnsi"/>
-          <w:szCs w:val="24"/>
-        </w:rPr>
-      </w:pPr>
-    </w:p>
-    <w:p>
-      <w:pPr>
-        <w:ind w:firstLine="0"/>
-        <w:jc w:val="both"/>
-        <w:rPr>
-          <w:rFonts w:asciiTheme="minorHAnsi" w:hAnsiTheme="minorHAnsi" w:cstheme="minorHAnsi"/>
-          <w:color w:val="FF0000"/>
-          <w:szCs w:val="24"/>
-        </w:rPr>
-      </w:pPr>
     </w:p>
     <w:p>
       <w:pPr>
@@ -1517,44 +1490,66 @@
           <w:rFonts w:asciiTheme="minorHAnsi" w:hAnsiTheme="minorHAnsi" w:cstheme="minorHAnsi"/>
           <w:szCs w:val="24"/>
         </w:rPr>
-        <w:t>Descrever sobre o que é os requisitos funcionais (dissertar, nada de pergunta e resposta)</w:t>
-      </w:r>
-    </w:p>
-    <w:p>
-      <w:pPr>
-        <w:jc w:val="both"/>
-        <w:rPr>
-          <w:rFonts w:asciiTheme="minorHAnsi" w:hAnsiTheme="minorHAnsi" w:cstheme="minorHAnsi"/>
-          <w:color w:val="FF0000"/>
-          <w:szCs w:val="24"/>
-        </w:rPr>
-      </w:pPr>
-      <w:r>
-        <w:rPr>
-          <w:rFonts w:asciiTheme="minorHAnsi" w:hAnsiTheme="minorHAnsi" w:cstheme="minorHAnsi"/>
-          <w:color w:val="FF0000"/>
-          <w:szCs w:val="24"/>
-        </w:rPr>
-        <w:t>“Toda tabela deve legenda”</w:t>
-      </w:r>
-    </w:p>
-    <w:p>
-      <w:pPr>
-        <w:jc w:val="both"/>
-        <w:rPr>
-          <w:rFonts w:asciiTheme="minorHAnsi" w:hAnsiTheme="minorHAnsi" w:cstheme="minorHAnsi"/>
-          <w:szCs w:val="24"/>
-        </w:rPr>
-      </w:pPr>
-    </w:p>
-    <w:p>
-      <w:pPr>
-        <w:jc w:val="both"/>
-        <w:rPr>
-          <w:rFonts w:asciiTheme="minorHAnsi" w:hAnsiTheme="minorHAnsi" w:cstheme="minorHAnsi"/>
-          <w:szCs w:val="24"/>
-        </w:rPr>
-      </w:pPr>
+        <w:t>Requisito funcional é tudo aquilo que o sistema precisa fazer p</w:t>
+      </w:r>
+      <w:r>
+        <w:rPr>
+          <w:rFonts w:asciiTheme="minorHAnsi" w:hAnsiTheme="minorHAnsi" w:cstheme="minorHAnsi"/>
+          <w:szCs w:val="24"/>
+        </w:rPr>
+        <w:t>ara</w:t>
+      </w:r>
+      <w:r>
+        <w:rPr>
+          <w:rFonts w:asciiTheme="minorHAnsi" w:hAnsiTheme="minorHAnsi" w:cstheme="minorHAnsi"/>
+          <w:szCs w:val="24"/>
+        </w:rPr>
+        <w:t xml:space="preserve"> funcionar de verdade. Tipo, se você tem um aplicativo, ele precisa permitir login, salvar dados, enviar mensagens essas funções são requisitos funcionais. Eles mostram o que o software vai entregar p</w:t>
+      </w:r>
+      <w:r>
+        <w:rPr>
+          <w:rFonts w:asciiTheme="minorHAnsi" w:hAnsiTheme="minorHAnsi" w:cstheme="minorHAnsi"/>
+          <w:szCs w:val="24"/>
+        </w:rPr>
+        <w:t>ara o</w:t>
+      </w:r>
+      <w:r>
+        <w:rPr>
+          <w:rFonts w:asciiTheme="minorHAnsi" w:hAnsiTheme="minorHAnsi" w:cstheme="minorHAnsi"/>
+          <w:szCs w:val="24"/>
+        </w:rPr>
+        <w:t xml:space="preserve"> usuário</w:t>
+      </w:r>
+      <w:r>
+        <w:rPr>
+          <w:rFonts w:asciiTheme="minorHAnsi" w:hAnsiTheme="minorHAnsi" w:cstheme="minorHAnsi"/>
+          <w:szCs w:val="24"/>
+        </w:rPr>
+        <w:t>.</w:t>
+      </w:r>
+    </w:p>
+    <w:p>
+      <w:pPr>
+        <w:rPr>
+          <w:rFonts w:asciiTheme="minorHAnsi" w:hAnsiTheme="minorHAnsi" w:cstheme="minorHAnsi"/>
+          <w:szCs w:val="24"/>
+        </w:rPr>
+      </w:pPr>
+    </w:p>
+    <w:p>
+      <w:pPr>
+        <w:rPr>
+          <w:rFonts w:asciiTheme="minorHAnsi" w:hAnsiTheme="minorHAnsi" w:cstheme="minorHAnsi"/>
+          <w:szCs w:val="24"/>
+        </w:rPr>
+      </w:pPr>
+      <w:r>
+        <w:rPr>
+          <w:rFonts w:asciiTheme="minorHAnsi" w:hAnsiTheme="minorHAnsi" w:cstheme="minorHAnsi"/>
+          <w:szCs w:val="24"/>
+        </w:rPr>
+        <w:t xml:space="preserve">   TABELA REQUISITOS FUNCIONAIS</w:t>
+      </w:r>
     </w:p>
     <w:tbl>
       <w:tblPr>
@@ -1765,6 +1760,13 @@
                 <w:szCs w:val="24"/>
               </w:rPr>
             </w:pPr>
+            <w:r>
+              <w:rPr>
+                <w:rFonts w:asciiTheme="minorHAnsi" w:hAnsiTheme="minorHAnsi" w:cstheme="minorHAnsi"/>
+                <w:szCs w:val="24"/>
+              </w:rPr>
+              <w:t>Cadastrar Aluno</w:t>
+            </w:r>
           </w:p>
         </w:tc>
       </w:tr>
@@ -1804,6 +1806,13 @@
                 <w:szCs w:val="24"/>
               </w:rPr>
             </w:pPr>
+            <w:r>
+              <w:rPr>
+                <w:rFonts w:asciiTheme="minorHAnsi" w:hAnsiTheme="minorHAnsi" w:cstheme="minorHAnsi"/>
+                <w:szCs w:val="24"/>
+              </w:rPr>
+              <w:t>Editar Aluno</w:t>
+            </w:r>
           </w:p>
         </w:tc>
       </w:tr>
@@ -1843,6 +1852,13 @@
                 <w:szCs w:val="24"/>
               </w:rPr>
             </w:pPr>
+            <w:r>
+              <w:rPr>
+                <w:rFonts w:asciiTheme="minorHAnsi" w:hAnsiTheme="minorHAnsi" w:cstheme="minorHAnsi"/>
+                <w:szCs w:val="24"/>
+              </w:rPr>
+              <w:t>Excluir Aluno</w:t>
+            </w:r>
           </w:p>
         </w:tc>
       </w:tr>
@@ -2131,6 +2147,7 @@
           <w:rFonts w:asciiTheme="minorHAnsi" w:hAnsiTheme="minorHAnsi" w:cstheme="minorHAnsi"/>
           <w:szCs w:val="24"/>
         </w:rPr>
+        <w:lastRenderedPageBreak/>
         <w:t>Editora (obrigatório).</w:t>
       </w:r>
     </w:p>
@@ -2194,7 +2211,6 @@
           <w:rFonts w:asciiTheme="minorHAnsi" w:hAnsiTheme="minorHAnsi" w:cstheme="minorHAnsi"/>
           <w:szCs w:val="24"/>
         </w:rPr>
-        <w:lastRenderedPageBreak/>
         <w:t>Quantidade total (obrigatório).</w:t>
       </w:r>
     </w:p>
@@ -2734,7 +2750,6 @@
           <w:rFonts w:asciiTheme="minorHAnsi" w:hAnsiTheme="minorHAnsi" w:cstheme="minorHAnsi"/>
           <w:szCs w:val="24"/>
         </w:rPr>
-        <w:lastRenderedPageBreak/>
         <w:t>Prioridade: Média</w:t>
       </w:r>
     </w:p>
@@ -2932,33 +2947,1085 @@
     </w:p>
     <w:p>
       <w:pPr>
-        <w:jc w:val="both"/>
-        <w:rPr>
-          <w:rFonts w:asciiTheme="minorHAnsi" w:hAnsiTheme="minorHAnsi" w:cstheme="minorHAnsi"/>
-          <w:szCs w:val="24"/>
-        </w:rPr>
-      </w:pPr>
-    </w:p>
-    <w:p>
-      <w:pPr>
-        <w:jc w:val="both"/>
-        <w:rPr>
-          <w:rFonts w:asciiTheme="minorHAnsi" w:hAnsiTheme="minorHAnsi" w:cstheme="minorHAnsi"/>
-          <w:szCs w:val="24"/>
-        </w:rPr>
-      </w:pPr>
-    </w:p>
-    <w:p>
-      <w:pPr>
-        <w:jc w:val="both"/>
-        <w:rPr>
-          <w:rFonts w:asciiTheme="minorHAnsi" w:hAnsiTheme="minorHAnsi" w:cstheme="minorHAnsi"/>
-          <w:szCs w:val="24"/>
-        </w:rPr>
-      </w:pPr>
-      <w:r>
-        <w:rPr>
-          <w:rFonts w:asciiTheme="minorHAnsi" w:hAnsiTheme="minorHAnsi" w:cstheme="minorHAnsi"/>
+        <w:pStyle w:val="NormalWeb"/>
+        <w:rPr>
+          <w:rStyle w:val="Forte"/>
+          <w:rFonts w:asciiTheme="minorHAnsi" w:hAnsiTheme="minorHAnsi" w:cstheme="minorHAnsi"/>
+          <w:b w:val="0"/>
+          <w:bCs w:val="0"/>
+        </w:rPr>
+      </w:pPr>
+      <w:r>
+        <w:rPr>
+          <w:rFonts w:asciiTheme="minorHAnsi" w:hAnsiTheme="minorHAnsi" w:cstheme="minorHAnsi"/>
+          <w:b/>
+          <w:bCs/>
+        </w:rPr>
+        <w:t>2.2.4 RF004 – Cadastrar Aluno</w:t>
+      </w:r>
+      <w:r>
+        <w:rPr>
+          <w:rFonts w:asciiTheme="minorHAnsi" w:hAnsiTheme="minorHAnsi" w:cstheme="minorHAnsi"/>
+        </w:rPr>
+        <w:br/>
+      </w:r>
+      <w:r>
+        <w:rPr>
+          <w:rStyle w:val="Forte"/>
+          <w:rFonts w:asciiTheme="minorHAnsi" w:hAnsiTheme="minorHAnsi" w:cstheme="minorHAnsi"/>
+          <w:b w:val="0"/>
+          <w:bCs w:val="0"/>
+        </w:rPr>
+        <w:t>Descrição:</w:t>
+      </w:r>
+      <w:r>
+        <w:rPr>
+          <w:rFonts w:asciiTheme="minorHAnsi" w:hAnsiTheme="minorHAnsi" w:cstheme="minorHAnsi"/>
+        </w:rPr>
+        <w:t xml:space="preserve"> O sistema deve permitir que o usuário cadastre um novo aluno no sistema.</w:t>
+      </w:r>
+      <w:r>
+        <w:rPr>
+          <w:rFonts w:asciiTheme="minorHAnsi" w:hAnsiTheme="minorHAnsi" w:cstheme="minorHAnsi"/>
+        </w:rPr>
+        <w:br/>
+      </w:r>
+      <w:r>
+        <w:rPr>
+          <w:rStyle w:val="Forte"/>
+          <w:rFonts w:asciiTheme="minorHAnsi" w:hAnsiTheme="minorHAnsi" w:cstheme="minorHAnsi"/>
+          <w:b w:val="0"/>
+          <w:bCs w:val="0"/>
+        </w:rPr>
+        <w:t>Prioridade:</w:t>
+      </w:r>
+      <w:r>
+        <w:rPr>
+          <w:rFonts w:asciiTheme="minorHAnsi" w:hAnsiTheme="minorHAnsi" w:cstheme="minorHAnsi"/>
+        </w:rPr>
+        <w:t xml:space="preserve"> Alta</w:t>
+      </w:r>
+      <w:r>
+        <w:rPr>
+          <w:rFonts w:asciiTheme="minorHAnsi" w:hAnsiTheme="minorHAnsi" w:cstheme="minorHAnsi"/>
+        </w:rPr>
+        <w:br/>
+      </w:r>
+    </w:p>
+    <w:p>
+      <w:pPr>
+        <w:pStyle w:val="NormalWeb"/>
+        <w:rPr>
+          <w:rFonts w:asciiTheme="minorHAnsi" w:hAnsiTheme="minorHAnsi" w:cstheme="minorHAnsi"/>
+        </w:rPr>
+      </w:pPr>
+      <w:r>
+        <w:rPr>
+          <w:rStyle w:val="Forte"/>
+          <w:rFonts w:asciiTheme="minorHAnsi" w:hAnsiTheme="minorHAnsi" w:cstheme="minorHAnsi"/>
+          <w:b w:val="0"/>
+          <w:bCs w:val="0"/>
+        </w:rPr>
+        <w:t>Entrada:</w:t>
+      </w:r>
+    </w:p>
+    <w:p>
+      <w:pPr>
+        <w:pStyle w:val="NormalWeb"/>
+        <w:numPr>
+          <w:ilvl w:val="0"/>
+          <w:numId w:val="28"/>
+        </w:numPr>
+        <w:rPr>
+          <w:rFonts w:asciiTheme="minorHAnsi" w:hAnsiTheme="minorHAnsi" w:cstheme="minorHAnsi"/>
+        </w:rPr>
+      </w:pPr>
+      <w:r>
+        <w:rPr>
+          <w:rFonts w:asciiTheme="minorHAnsi" w:hAnsiTheme="minorHAnsi" w:cstheme="minorHAnsi"/>
+        </w:rPr>
+        <w:t>Nome completo do aluno.</w:t>
+      </w:r>
+    </w:p>
+    <w:p>
+      <w:pPr>
+        <w:pStyle w:val="NormalWeb"/>
+        <w:numPr>
+          <w:ilvl w:val="0"/>
+          <w:numId w:val="28"/>
+        </w:numPr>
+        <w:rPr>
+          <w:rFonts w:asciiTheme="minorHAnsi" w:hAnsiTheme="minorHAnsi" w:cstheme="minorHAnsi"/>
+        </w:rPr>
+      </w:pPr>
+      <w:r>
+        <w:rPr>
+          <w:rFonts w:asciiTheme="minorHAnsi" w:hAnsiTheme="minorHAnsi" w:cstheme="minorHAnsi"/>
+        </w:rPr>
+        <w:t>Número de matrícula.</w:t>
+      </w:r>
+    </w:p>
+    <w:p>
+      <w:pPr>
+        <w:pStyle w:val="NormalWeb"/>
+        <w:numPr>
+          <w:ilvl w:val="0"/>
+          <w:numId w:val="28"/>
+        </w:numPr>
+        <w:rPr>
+          <w:rFonts w:asciiTheme="minorHAnsi" w:hAnsiTheme="minorHAnsi" w:cstheme="minorHAnsi"/>
+        </w:rPr>
+      </w:pPr>
+      <w:r>
+        <w:rPr>
+          <w:rFonts w:asciiTheme="minorHAnsi" w:hAnsiTheme="minorHAnsi" w:cstheme="minorHAnsi"/>
+        </w:rPr>
+        <w:t>Curso e turma.</w:t>
+      </w:r>
+    </w:p>
+    <w:p>
+      <w:pPr>
+        <w:pStyle w:val="NormalWeb"/>
+        <w:numPr>
+          <w:ilvl w:val="0"/>
+          <w:numId w:val="28"/>
+        </w:numPr>
+        <w:rPr>
+          <w:rFonts w:asciiTheme="minorHAnsi" w:hAnsiTheme="minorHAnsi" w:cstheme="minorHAnsi"/>
+        </w:rPr>
+      </w:pPr>
+      <w:r>
+        <w:rPr>
+          <w:rFonts w:asciiTheme="minorHAnsi" w:hAnsiTheme="minorHAnsi" w:cstheme="minorHAnsi"/>
+        </w:rPr>
+        <w:t>Dados de contato (e-mail, telefone).</w:t>
+      </w:r>
+    </w:p>
+    <w:p>
+      <w:pPr>
+        <w:pStyle w:val="NormalWeb"/>
+        <w:rPr>
+          <w:rFonts w:asciiTheme="minorHAnsi" w:hAnsiTheme="minorHAnsi" w:cstheme="minorHAnsi"/>
+        </w:rPr>
+      </w:pPr>
+      <w:r>
+        <w:rPr>
+          <w:rStyle w:val="Forte"/>
+          <w:rFonts w:asciiTheme="minorHAnsi" w:hAnsiTheme="minorHAnsi" w:cstheme="minorHAnsi"/>
+          <w:b w:val="0"/>
+          <w:bCs w:val="0"/>
+        </w:rPr>
+        <w:t>Processamento:</w:t>
+      </w:r>
+    </w:p>
+    <w:p>
+      <w:pPr>
+        <w:pStyle w:val="NormalWeb"/>
+        <w:numPr>
+          <w:ilvl w:val="0"/>
+          <w:numId w:val="28"/>
+        </w:numPr>
+        <w:rPr>
+          <w:rFonts w:asciiTheme="minorHAnsi" w:hAnsiTheme="minorHAnsi" w:cstheme="minorHAnsi"/>
+        </w:rPr>
+      </w:pPr>
+      <w:r>
+        <w:rPr>
+          <w:rFonts w:asciiTheme="minorHAnsi" w:hAnsiTheme="minorHAnsi" w:cstheme="minorHAnsi"/>
+        </w:rPr>
+        <w:t>O sistema deve validar se todos os campos obrigatórios foram preenchidos.</w:t>
+      </w:r>
+    </w:p>
+    <w:p>
+      <w:pPr>
+        <w:pStyle w:val="NormalWeb"/>
+        <w:numPr>
+          <w:ilvl w:val="0"/>
+          <w:numId w:val="28"/>
+        </w:numPr>
+        <w:rPr>
+          <w:rFonts w:asciiTheme="minorHAnsi" w:hAnsiTheme="minorHAnsi" w:cstheme="minorHAnsi"/>
+        </w:rPr>
+      </w:pPr>
+      <w:r>
+        <w:rPr>
+          <w:rFonts w:asciiTheme="minorHAnsi" w:hAnsiTheme="minorHAnsi" w:cstheme="minorHAnsi"/>
+        </w:rPr>
+        <w:t>verificar</w:t>
+      </w:r>
+      <w:r>
+        <w:rPr>
+          <w:rFonts w:asciiTheme="minorHAnsi" w:hAnsiTheme="minorHAnsi" w:cstheme="minorHAnsi"/>
+        </w:rPr>
+        <w:t xml:space="preserve"> se a matrícula informada já está cadastrada.</w:t>
+      </w:r>
+    </w:p>
+    <w:p>
+      <w:pPr>
+        <w:pStyle w:val="NormalWeb"/>
+        <w:numPr>
+          <w:ilvl w:val="0"/>
+          <w:numId w:val="28"/>
+        </w:numPr>
+        <w:rPr>
+          <w:rFonts w:asciiTheme="minorHAnsi" w:hAnsiTheme="minorHAnsi" w:cstheme="minorHAnsi"/>
+        </w:rPr>
+      </w:pPr>
+      <w:r>
+        <w:rPr>
+          <w:rFonts w:asciiTheme="minorHAnsi" w:hAnsiTheme="minorHAnsi" w:cstheme="minorHAnsi"/>
+        </w:rPr>
+        <w:t>salvar</w:t>
+      </w:r>
+      <w:r>
+        <w:rPr>
+          <w:rFonts w:asciiTheme="minorHAnsi" w:hAnsiTheme="minorHAnsi" w:cstheme="minorHAnsi"/>
+        </w:rPr>
+        <w:t xml:space="preserve"> os dados do aluno no banco de dados.</w:t>
+      </w:r>
+    </w:p>
+    <w:p>
+      <w:pPr>
+        <w:pStyle w:val="NormalWeb"/>
+        <w:rPr>
+          <w:rStyle w:val="Forte"/>
+          <w:rFonts w:asciiTheme="minorHAnsi" w:hAnsiTheme="minorHAnsi" w:cstheme="minorHAnsi"/>
+          <w:b w:val="0"/>
+          <w:bCs w:val="0"/>
+        </w:rPr>
+      </w:pPr>
+    </w:p>
+    <w:p>
+      <w:pPr>
+        <w:pStyle w:val="NormalWeb"/>
+        <w:rPr>
+          <w:rFonts w:asciiTheme="minorHAnsi" w:hAnsiTheme="minorHAnsi" w:cstheme="minorHAnsi"/>
+        </w:rPr>
+      </w:pPr>
+      <w:r>
+        <w:rPr>
+          <w:rStyle w:val="Forte"/>
+          <w:rFonts w:asciiTheme="minorHAnsi" w:hAnsiTheme="minorHAnsi" w:cstheme="minorHAnsi"/>
+          <w:b w:val="0"/>
+          <w:bCs w:val="0"/>
+        </w:rPr>
+        <w:lastRenderedPageBreak/>
+        <w:t>Saída:</w:t>
+      </w:r>
+    </w:p>
+    <w:p>
+      <w:pPr>
+        <w:pStyle w:val="NormalWeb"/>
+        <w:numPr>
+          <w:ilvl w:val="0"/>
+          <w:numId w:val="34"/>
+        </w:numPr>
+        <w:rPr>
+          <w:rFonts w:asciiTheme="minorHAnsi" w:hAnsiTheme="minorHAnsi" w:cstheme="minorHAnsi"/>
+        </w:rPr>
+      </w:pPr>
+      <w:r>
+        <w:rPr>
+          <w:rFonts w:asciiTheme="minorHAnsi" w:hAnsiTheme="minorHAnsi" w:cstheme="minorHAnsi"/>
+        </w:rPr>
+        <w:t>Mensagem de sucesso ao cadastrar o aluno.</w:t>
+      </w:r>
+      <w:r>
+        <w:rPr>
+          <w:rFonts w:asciiTheme="minorHAnsi" w:hAnsiTheme="minorHAnsi" w:cstheme="minorHAnsi"/>
+        </w:rPr>
+        <w:br/>
+      </w:r>
+    </w:p>
+    <w:p>
+      <w:pPr>
+        <w:pStyle w:val="NormalWeb"/>
+        <w:numPr>
+          <w:ilvl w:val="0"/>
+          <w:numId w:val="34"/>
+        </w:numPr>
+        <w:rPr>
+          <w:rFonts w:asciiTheme="minorHAnsi" w:hAnsiTheme="minorHAnsi" w:cstheme="minorHAnsi"/>
+        </w:rPr>
+      </w:pPr>
+      <w:r>
+        <w:rPr>
+          <w:rFonts w:asciiTheme="minorHAnsi" w:hAnsiTheme="minorHAnsi" w:cstheme="minorHAnsi"/>
+        </w:rPr>
+        <w:t>Mensagem de erro caso a matrícula já esteja em uso ou haja campos inválidos.</w:t>
+      </w:r>
+    </w:p>
+    <w:p>
+      <w:pPr>
+        <w:pStyle w:val="NormalWeb"/>
+        <w:rPr>
+          <w:rFonts w:asciiTheme="minorHAnsi" w:hAnsiTheme="minorHAnsi" w:cstheme="minorHAnsi"/>
+        </w:rPr>
+      </w:pPr>
+      <w:r>
+        <w:rPr>
+          <w:rStyle w:val="Forte"/>
+          <w:rFonts w:asciiTheme="minorHAnsi" w:hAnsiTheme="minorHAnsi" w:cstheme="minorHAnsi"/>
+          <w:b w:val="0"/>
+          <w:bCs w:val="0"/>
+        </w:rPr>
+        <w:t>Pós-condição:</w:t>
+      </w:r>
+    </w:p>
+    <w:p>
+      <w:pPr>
+        <w:pStyle w:val="NormalWeb"/>
+        <w:numPr>
+          <w:ilvl w:val="0"/>
+          <w:numId w:val="33"/>
+        </w:numPr>
+        <w:rPr>
+          <w:rFonts w:asciiTheme="minorHAnsi" w:hAnsiTheme="minorHAnsi" w:cstheme="minorHAnsi"/>
+        </w:rPr>
+      </w:pPr>
+      <w:r>
+        <w:rPr>
+          <w:rFonts w:asciiTheme="minorHAnsi" w:hAnsiTheme="minorHAnsi" w:cstheme="minorHAnsi"/>
+        </w:rPr>
+        <w:t>O aluno deve constar na lista de alunos e estar disponível para futuras operações como empréstimos e edições.</w:t>
+      </w:r>
+    </w:p>
+    <w:p>
+      <w:pPr>
+        <w:pStyle w:val="NormalWeb"/>
+        <w:rPr>
+          <w:rFonts w:asciiTheme="minorHAnsi" w:hAnsiTheme="minorHAnsi" w:cstheme="minorHAnsi"/>
+        </w:rPr>
+      </w:pPr>
+    </w:p>
+    <w:p>
+      <w:pPr>
+        <w:pStyle w:val="NormalWeb"/>
+        <w:rPr>
+          <w:rStyle w:val="Forte"/>
+          <w:rFonts w:asciiTheme="minorHAnsi" w:hAnsiTheme="minorHAnsi" w:cstheme="minorHAnsi"/>
+          <w:b w:val="0"/>
+          <w:bCs w:val="0"/>
+        </w:rPr>
+      </w:pPr>
+      <w:r>
+        <w:rPr>
+          <w:rFonts w:asciiTheme="minorHAnsi" w:hAnsiTheme="minorHAnsi" w:cstheme="minorHAnsi"/>
+          <w:b/>
+          <w:bCs/>
+        </w:rPr>
+        <w:t>2.2.5 RF005 – Editar Aluno</w:t>
+      </w:r>
+      <w:r>
+        <w:rPr>
+          <w:rFonts w:asciiTheme="minorHAnsi" w:hAnsiTheme="minorHAnsi" w:cstheme="minorHAnsi"/>
+        </w:rPr>
+        <w:br/>
+      </w:r>
+      <w:r>
+        <w:rPr>
+          <w:rStyle w:val="Forte"/>
+          <w:rFonts w:asciiTheme="minorHAnsi" w:hAnsiTheme="minorHAnsi" w:cstheme="minorHAnsi"/>
+          <w:b w:val="0"/>
+          <w:bCs w:val="0"/>
+        </w:rPr>
+        <w:t>Descrição</w:t>
+      </w:r>
+      <w:r>
+        <w:rPr>
+          <w:rStyle w:val="Forte"/>
+          <w:rFonts w:asciiTheme="minorHAnsi" w:hAnsiTheme="minorHAnsi" w:cstheme="minorHAnsi"/>
+        </w:rPr>
+        <w:t>:</w:t>
+      </w:r>
+      <w:r>
+        <w:rPr>
+          <w:rFonts w:asciiTheme="minorHAnsi" w:hAnsiTheme="minorHAnsi" w:cstheme="minorHAnsi"/>
+        </w:rPr>
+        <w:t xml:space="preserve"> O sistema deve permitir que o usuário edite os dados de um aluno já cadastrado.</w:t>
+      </w:r>
+      <w:r>
+        <w:rPr>
+          <w:rFonts w:asciiTheme="minorHAnsi" w:hAnsiTheme="minorHAnsi" w:cstheme="minorHAnsi"/>
+        </w:rPr>
+        <w:br/>
+      </w:r>
+      <w:r>
+        <w:rPr>
+          <w:rStyle w:val="Forte"/>
+          <w:rFonts w:asciiTheme="minorHAnsi" w:hAnsiTheme="minorHAnsi" w:cstheme="minorHAnsi"/>
+          <w:b w:val="0"/>
+          <w:bCs w:val="0"/>
+        </w:rPr>
+        <w:t>Prioridade</w:t>
+      </w:r>
+      <w:r>
+        <w:rPr>
+          <w:rStyle w:val="Forte"/>
+          <w:rFonts w:asciiTheme="minorHAnsi" w:hAnsiTheme="minorHAnsi" w:cstheme="minorHAnsi"/>
+        </w:rPr>
+        <w:t>:</w:t>
+      </w:r>
+      <w:r>
+        <w:rPr>
+          <w:rFonts w:asciiTheme="minorHAnsi" w:hAnsiTheme="minorHAnsi" w:cstheme="minorHAnsi"/>
+        </w:rPr>
+        <w:t xml:space="preserve"> Média</w:t>
+      </w:r>
+    </w:p>
+    <w:p>
+      <w:pPr>
+        <w:pStyle w:val="NormalWeb"/>
+        <w:rPr>
+          <w:rFonts w:asciiTheme="minorHAnsi" w:hAnsiTheme="minorHAnsi" w:cstheme="minorHAnsi"/>
+        </w:rPr>
+      </w:pPr>
+      <w:r>
+        <w:rPr>
+          <w:rStyle w:val="Forte"/>
+          <w:rFonts w:asciiTheme="minorHAnsi" w:hAnsiTheme="minorHAnsi" w:cstheme="minorHAnsi"/>
+          <w:b w:val="0"/>
+          <w:bCs w:val="0"/>
+        </w:rPr>
+        <w:t>Entrada</w:t>
+      </w:r>
+      <w:r>
+        <w:rPr>
+          <w:rStyle w:val="Forte"/>
+          <w:rFonts w:asciiTheme="minorHAnsi" w:hAnsiTheme="minorHAnsi" w:cstheme="minorHAnsi"/>
+        </w:rPr>
+        <w:t>:</w:t>
+      </w:r>
+      <w:r>
+        <w:rPr>
+          <w:rFonts w:asciiTheme="minorHAnsi" w:hAnsiTheme="minorHAnsi" w:cstheme="minorHAnsi"/>
+        </w:rPr>
+        <w:br/>
+      </w:r>
+    </w:p>
+    <w:p>
+      <w:pPr>
+        <w:pStyle w:val="NormalWeb"/>
+        <w:numPr>
+          <w:ilvl w:val="0"/>
+          <w:numId w:val="33"/>
+        </w:numPr>
+        <w:rPr>
+          <w:rFonts w:asciiTheme="minorHAnsi" w:hAnsiTheme="minorHAnsi" w:cstheme="minorHAnsi"/>
+        </w:rPr>
+      </w:pPr>
+      <w:r>
+        <w:rPr>
+          <w:rFonts w:asciiTheme="minorHAnsi" w:hAnsiTheme="minorHAnsi" w:cstheme="minorHAnsi"/>
+        </w:rPr>
+        <w:t>Identificação do aluno (ID ou matrícula).</w:t>
+      </w:r>
+      <w:r>
+        <w:rPr>
+          <w:rFonts w:asciiTheme="minorHAnsi" w:hAnsiTheme="minorHAnsi" w:cstheme="minorHAnsi"/>
+        </w:rPr>
+        <w:br/>
+      </w:r>
+    </w:p>
+    <w:p>
+      <w:pPr>
+        <w:pStyle w:val="NormalWeb"/>
+        <w:numPr>
+          <w:ilvl w:val="0"/>
+          <w:numId w:val="33"/>
+        </w:numPr>
+        <w:rPr>
+          <w:rFonts w:asciiTheme="minorHAnsi" w:hAnsiTheme="minorHAnsi" w:cstheme="minorHAnsi"/>
+        </w:rPr>
+      </w:pPr>
+      <w:r>
+        <w:rPr>
+          <w:rFonts w:asciiTheme="minorHAnsi" w:hAnsiTheme="minorHAnsi" w:cstheme="minorHAnsi"/>
+        </w:rPr>
+        <w:t xml:space="preserve">Novos dados a serem atualizados (nome, curso, </w:t>
+      </w:r>
+      <w:proofErr w:type="gramStart"/>
+      <w:r>
+        <w:rPr>
+          <w:rFonts w:asciiTheme="minorHAnsi" w:hAnsiTheme="minorHAnsi" w:cstheme="minorHAnsi"/>
+        </w:rPr>
+        <w:t>contato, etc.</w:t>
+      </w:r>
+      <w:proofErr w:type="gramEnd"/>
+      <w:r>
+        <w:rPr>
+          <w:rFonts w:asciiTheme="minorHAnsi" w:hAnsiTheme="minorHAnsi" w:cstheme="minorHAnsi"/>
+        </w:rPr>
+        <w:t>).</w:t>
+      </w:r>
+    </w:p>
+    <w:p>
+      <w:pPr>
+        <w:pStyle w:val="NormalWeb"/>
+        <w:rPr>
+          <w:rFonts w:asciiTheme="minorHAnsi" w:hAnsiTheme="minorHAnsi" w:cstheme="minorHAnsi"/>
+        </w:rPr>
+      </w:pPr>
+      <w:r>
+        <w:rPr>
+          <w:rStyle w:val="Forte"/>
+          <w:rFonts w:asciiTheme="minorHAnsi" w:hAnsiTheme="minorHAnsi" w:cstheme="minorHAnsi"/>
+          <w:b w:val="0"/>
+          <w:bCs w:val="0"/>
+        </w:rPr>
+        <w:t>Processamento:</w:t>
+      </w:r>
+      <w:r>
+        <w:rPr>
+          <w:rFonts w:asciiTheme="minorHAnsi" w:hAnsiTheme="minorHAnsi" w:cstheme="minorHAnsi"/>
+          <w:b/>
+          <w:bCs/>
+        </w:rPr>
+        <w:br/>
+      </w:r>
+    </w:p>
+    <w:p>
+      <w:pPr>
+        <w:pStyle w:val="NormalWeb"/>
+        <w:numPr>
+          <w:ilvl w:val="0"/>
+          <w:numId w:val="40"/>
+        </w:numPr>
+        <w:rPr>
+          <w:rFonts w:asciiTheme="minorHAnsi" w:hAnsiTheme="minorHAnsi" w:cstheme="minorHAnsi"/>
+        </w:rPr>
+      </w:pPr>
+      <w:r>
+        <w:rPr>
+          <w:rFonts w:asciiTheme="minorHAnsi" w:hAnsiTheme="minorHAnsi" w:cstheme="minorHAnsi"/>
+        </w:rPr>
+        <w:t>O sistema deve localizar o aluno com base na identificação fornecida.</w:t>
+      </w:r>
+    </w:p>
+    <w:p>
+      <w:pPr>
+        <w:pStyle w:val="NormalWeb"/>
+        <w:numPr>
+          <w:ilvl w:val="0"/>
+          <w:numId w:val="39"/>
+        </w:numPr>
+        <w:rPr>
+          <w:rFonts w:asciiTheme="minorHAnsi" w:hAnsiTheme="minorHAnsi" w:cstheme="minorHAnsi"/>
+        </w:rPr>
+      </w:pPr>
+      <w:r>
+        <w:rPr>
+          <w:rFonts w:asciiTheme="minorHAnsi" w:hAnsiTheme="minorHAnsi" w:cstheme="minorHAnsi"/>
+        </w:rPr>
+        <w:t>Validar os novos dados inseridos.</w:t>
+      </w:r>
+    </w:p>
+    <w:p>
+      <w:pPr>
+        <w:pStyle w:val="NormalWeb"/>
+        <w:numPr>
+          <w:ilvl w:val="0"/>
+          <w:numId w:val="38"/>
+        </w:numPr>
+        <w:rPr>
+          <w:rFonts w:asciiTheme="minorHAnsi" w:hAnsiTheme="minorHAnsi" w:cstheme="minorHAnsi"/>
+        </w:rPr>
+      </w:pPr>
+      <w:r>
+        <w:rPr>
+          <w:rFonts w:asciiTheme="minorHAnsi" w:hAnsiTheme="minorHAnsi" w:cstheme="minorHAnsi"/>
+        </w:rPr>
+        <w:t>Atualizar as informações no banco de dados.</w:t>
+      </w:r>
+    </w:p>
+    <w:p>
+      <w:pPr>
+        <w:pStyle w:val="NormalWeb"/>
+        <w:rPr>
+          <w:rFonts w:asciiTheme="minorHAnsi" w:hAnsiTheme="minorHAnsi" w:cstheme="minorHAnsi"/>
+        </w:rPr>
+      </w:pPr>
+      <w:r>
+        <w:rPr>
+          <w:rStyle w:val="Forte"/>
+          <w:rFonts w:asciiTheme="minorHAnsi" w:hAnsiTheme="minorHAnsi" w:cstheme="minorHAnsi"/>
+          <w:b w:val="0"/>
+          <w:bCs w:val="0"/>
+        </w:rPr>
+        <w:t>Saída</w:t>
+      </w:r>
+      <w:r>
+        <w:rPr>
+          <w:rStyle w:val="Forte"/>
+          <w:rFonts w:asciiTheme="minorHAnsi" w:hAnsiTheme="minorHAnsi" w:cstheme="minorHAnsi"/>
+        </w:rPr>
+        <w:t>:</w:t>
+      </w:r>
+      <w:r>
+        <w:rPr>
+          <w:rFonts w:asciiTheme="minorHAnsi" w:hAnsiTheme="minorHAnsi" w:cstheme="minorHAnsi"/>
+        </w:rPr>
+        <w:br/>
+      </w:r>
+    </w:p>
+    <w:p>
+      <w:pPr>
+        <w:pStyle w:val="NormalWeb"/>
+        <w:numPr>
+          <w:ilvl w:val="0"/>
+          <w:numId w:val="38"/>
+        </w:numPr>
+        <w:rPr>
+          <w:rFonts w:asciiTheme="minorHAnsi" w:hAnsiTheme="minorHAnsi" w:cstheme="minorHAnsi"/>
+        </w:rPr>
+      </w:pPr>
+      <w:r>
+        <w:rPr>
+          <w:rFonts w:asciiTheme="minorHAnsi" w:hAnsiTheme="minorHAnsi" w:cstheme="minorHAnsi"/>
+        </w:rPr>
+        <w:t>Mensagem de sucesso ao atualizar os dados do aluno.</w:t>
+      </w:r>
+      <w:r>
+        <w:rPr>
+          <w:rFonts w:asciiTheme="minorHAnsi" w:hAnsiTheme="minorHAnsi" w:cstheme="minorHAnsi"/>
+        </w:rPr>
+        <w:br/>
+      </w:r>
+    </w:p>
+    <w:p>
+      <w:pPr>
+        <w:pStyle w:val="NormalWeb"/>
+        <w:numPr>
+          <w:ilvl w:val="0"/>
+          <w:numId w:val="38"/>
+        </w:numPr>
+        <w:rPr>
+          <w:rFonts w:asciiTheme="minorHAnsi" w:hAnsiTheme="minorHAnsi" w:cstheme="minorHAnsi"/>
+        </w:rPr>
+      </w:pPr>
+      <w:r>
+        <w:rPr>
+          <w:rFonts w:asciiTheme="minorHAnsi" w:hAnsiTheme="minorHAnsi" w:cstheme="minorHAnsi"/>
+        </w:rPr>
+        <w:t>Mensagem de erro caso o aluno não seja encontrado ou os dados estejam inválidos.</w:t>
+      </w:r>
+    </w:p>
+    <w:p>
+      <w:pPr>
+        <w:pStyle w:val="NormalWeb"/>
+        <w:rPr>
+          <w:rStyle w:val="Forte"/>
+          <w:rFonts w:asciiTheme="minorHAnsi" w:hAnsiTheme="minorHAnsi" w:cstheme="minorHAnsi"/>
+          <w:b w:val="0"/>
+          <w:bCs w:val="0"/>
+        </w:rPr>
+      </w:pPr>
+      <w:r>
+        <w:rPr>
+          <w:rStyle w:val="Forte"/>
+          <w:rFonts w:asciiTheme="minorHAnsi" w:hAnsiTheme="minorHAnsi" w:cstheme="minorHAnsi"/>
+          <w:b w:val="0"/>
+          <w:bCs w:val="0"/>
+        </w:rPr>
+        <w:t>Pós-condição:</w:t>
+      </w:r>
+    </w:p>
+    <w:p>
+      <w:pPr>
+        <w:pStyle w:val="NormalWeb"/>
+        <w:numPr>
+          <w:ilvl w:val="0"/>
+          <w:numId w:val="43"/>
+        </w:numPr>
+        <w:rPr>
+          <w:rFonts w:asciiTheme="minorHAnsi" w:hAnsiTheme="minorHAnsi" w:cstheme="minorHAnsi"/>
+        </w:rPr>
+      </w:pPr>
+      <w:r>
+        <w:rPr>
+          <w:rFonts w:asciiTheme="minorHAnsi" w:hAnsiTheme="minorHAnsi" w:cstheme="minorHAnsi"/>
+        </w:rPr>
+        <w:t>O</w:t>
+      </w:r>
+      <w:r>
+        <w:rPr>
+          <w:rFonts w:asciiTheme="minorHAnsi" w:hAnsiTheme="minorHAnsi" w:cstheme="minorHAnsi"/>
+        </w:rPr>
+        <w:t>s dados do aluno devem ser atualizados e refletir nas consultas e relatórios do sistema.</w:t>
+      </w:r>
+    </w:p>
+    <w:p>
+      <w:pPr>
+        <w:pStyle w:val="NormalWeb"/>
+        <w:rPr>
+          <w:rStyle w:val="Forte"/>
+          <w:rFonts w:asciiTheme="minorHAnsi" w:hAnsiTheme="minorHAnsi" w:cstheme="minorHAnsi"/>
+          <w:b w:val="0"/>
+          <w:bCs w:val="0"/>
+        </w:rPr>
+      </w:pPr>
+      <w:r>
+        <w:rPr>
+          <w:rFonts w:asciiTheme="minorHAnsi" w:hAnsiTheme="minorHAnsi" w:cstheme="minorHAnsi"/>
+          <w:b/>
+          <w:bCs/>
+        </w:rPr>
+        <w:lastRenderedPageBreak/>
+        <w:t>2.2.6 RF006 – Excluir Aluno</w:t>
+      </w:r>
+      <w:r>
+        <w:rPr>
+          <w:rFonts w:asciiTheme="minorHAnsi" w:hAnsiTheme="minorHAnsi" w:cstheme="minorHAnsi"/>
+        </w:rPr>
+        <w:br/>
+      </w:r>
+    </w:p>
+    <w:p>
+      <w:pPr>
+        <w:pStyle w:val="NormalWeb"/>
+        <w:rPr>
+          <w:rStyle w:val="Forte"/>
+          <w:rFonts w:asciiTheme="minorHAnsi" w:hAnsiTheme="minorHAnsi" w:cstheme="minorHAnsi"/>
+          <w:b w:val="0"/>
+          <w:bCs w:val="0"/>
+        </w:rPr>
+      </w:pPr>
+      <w:r>
+        <w:rPr>
+          <w:rStyle w:val="Forte"/>
+          <w:rFonts w:asciiTheme="minorHAnsi" w:hAnsiTheme="minorHAnsi" w:cstheme="minorHAnsi"/>
+          <w:b w:val="0"/>
+          <w:bCs w:val="0"/>
+        </w:rPr>
+        <w:t>Descrição</w:t>
+      </w:r>
+      <w:r>
+        <w:rPr>
+          <w:rStyle w:val="Forte"/>
+          <w:rFonts w:asciiTheme="minorHAnsi" w:hAnsiTheme="minorHAnsi" w:cstheme="minorHAnsi"/>
+        </w:rPr>
+        <w:t>:</w:t>
+      </w:r>
+      <w:r>
+        <w:rPr>
+          <w:rFonts w:asciiTheme="minorHAnsi" w:hAnsiTheme="minorHAnsi" w:cstheme="minorHAnsi"/>
+        </w:rPr>
+        <w:t xml:space="preserve"> O sistema deve permitir que o usuário exclua um aluno do cadastro.</w:t>
+      </w:r>
+      <w:r>
+        <w:rPr>
+          <w:rFonts w:asciiTheme="minorHAnsi" w:hAnsiTheme="minorHAnsi" w:cstheme="minorHAnsi"/>
+        </w:rPr>
+        <w:br/>
+      </w:r>
+      <w:r>
+        <w:rPr>
+          <w:rStyle w:val="Forte"/>
+          <w:rFonts w:asciiTheme="minorHAnsi" w:hAnsiTheme="minorHAnsi" w:cstheme="minorHAnsi"/>
+          <w:b w:val="0"/>
+          <w:bCs w:val="0"/>
+        </w:rPr>
+        <w:t>Prioridade</w:t>
+      </w:r>
+      <w:r>
+        <w:rPr>
+          <w:rStyle w:val="Forte"/>
+          <w:rFonts w:asciiTheme="minorHAnsi" w:hAnsiTheme="minorHAnsi" w:cstheme="minorHAnsi"/>
+        </w:rPr>
+        <w:t>:</w:t>
+      </w:r>
+      <w:r>
+        <w:rPr>
+          <w:rFonts w:asciiTheme="minorHAnsi" w:hAnsiTheme="minorHAnsi" w:cstheme="minorHAnsi"/>
+        </w:rPr>
+        <w:t xml:space="preserve"> Média</w:t>
+      </w:r>
+      <w:r>
+        <w:rPr>
+          <w:rFonts w:asciiTheme="minorHAnsi" w:hAnsiTheme="minorHAnsi" w:cstheme="minorHAnsi"/>
+        </w:rPr>
+        <w:br/>
+      </w:r>
+    </w:p>
+    <w:p>
+      <w:pPr>
+        <w:pStyle w:val="NormalWeb"/>
+        <w:rPr>
+          <w:rStyle w:val="Forte"/>
+          <w:rFonts w:asciiTheme="minorHAnsi" w:hAnsiTheme="minorHAnsi" w:cstheme="minorHAnsi"/>
+        </w:rPr>
+      </w:pPr>
+      <w:r>
+        <w:rPr>
+          <w:rStyle w:val="Forte"/>
+          <w:rFonts w:asciiTheme="minorHAnsi" w:hAnsiTheme="minorHAnsi" w:cstheme="minorHAnsi"/>
+          <w:b w:val="0"/>
+          <w:bCs w:val="0"/>
+        </w:rPr>
+        <w:t>Entrada</w:t>
+      </w:r>
+      <w:r>
+        <w:rPr>
+          <w:rStyle w:val="Forte"/>
+          <w:rFonts w:asciiTheme="minorHAnsi" w:hAnsiTheme="minorHAnsi" w:cstheme="minorHAnsi"/>
+        </w:rPr>
+        <w:t>:</w:t>
+      </w:r>
+    </w:p>
+    <w:p>
+      <w:pPr>
+        <w:pStyle w:val="NormalWeb"/>
+        <w:numPr>
+          <w:ilvl w:val="0"/>
+          <w:numId w:val="43"/>
+        </w:numPr>
+        <w:rPr>
+          <w:rFonts w:asciiTheme="minorHAnsi" w:hAnsiTheme="minorHAnsi" w:cstheme="minorHAnsi"/>
+        </w:rPr>
+      </w:pPr>
+      <w:r>
+        <w:rPr>
+          <w:rFonts w:asciiTheme="minorHAnsi" w:hAnsiTheme="minorHAnsi" w:cstheme="minorHAnsi"/>
+        </w:rPr>
+        <w:t>Identificação do aluno a ser excluído (ID ou matrícula).</w:t>
+      </w:r>
+    </w:p>
+    <w:p>
+      <w:pPr>
+        <w:pStyle w:val="NormalWeb"/>
+        <w:rPr>
+          <w:rFonts w:asciiTheme="minorHAnsi" w:hAnsiTheme="minorHAnsi" w:cstheme="minorHAnsi"/>
+        </w:rPr>
+      </w:pPr>
+      <w:r>
+        <w:rPr>
+          <w:rStyle w:val="Forte"/>
+          <w:rFonts w:asciiTheme="minorHAnsi" w:hAnsiTheme="minorHAnsi" w:cstheme="minorHAnsi"/>
+          <w:b w:val="0"/>
+          <w:bCs w:val="0"/>
+        </w:rPr>
+        <w:t>Processamento</w:t>
+      </w:r>
+      <w:r>
+        <w:rPr>
+          <w:rStyle w:val="Forte"/>
+          <w:rFonts w:asciiTheme="minorHAnsi" w:hAnsiTheme="minorHAnsi" w:cstheme="minorHAnsi"/>
+        </w:rPr>
+        <w:t>:</w:t>
+      </w:r>
+      <w:r>
+        <w:rPr>
+          <w:rFonts w:asciiTheme="minorHAnsi" w:hAnsiTheme="minorHAnsi" w:cstheme="minorHAnsi"/>
+        </w:rPr>
+        <w:br/>
+      </w:r>
+    </w:p>
+    <w:p>
+      <w:pPr>
+        <w:pStyle w:val="NormalWeb"/>
+        <w:numPr>
+          <w:ilvl w:val="0"/>
+          <w:numId w:val="43"/>
+        </w:numPr>
+        <w:rPr>
+          <w:rFonts w:asciiTheme="minorHAnsi" w:hAnsiTheme="minorHAnsi" w:cstheme="minorHAnsi"/>
+        </w:rPr>
+      </w:pPr>
+      <w:r>
+        <w:rPr>
+          <w:rFonts w:asciiTheme="minorHAnsi" w:hAnsiTheme="minorHAnsi" w:cstheme="minorHAnsi"/>
+        </w:rPr>
+        <w:t>O sistema deve verificar se há empréstimos ativos ou pendentes associados ao aluno.</w:t>
+      </w:r>
+      <w:r>
+        <w:rPr>
+          <w:rFonts w:asciiTheme="minorHAnsi" w:hAnsiTheme="minorHAnsi" w:cstheme="minorHAnsi"/>
+        </w:rPr>
+        <w:br/>
+        <w:t>Se houver empréstimos associados, o sistema deve impedir a exclusão e informar o usuário.</w:t>
+      </w:r>
+    </w:p>
+    <w:p>
+      <w:pPr>
+        <w:pStyle w:val="NormalWeb"/>
+        <w:rPr>
+          <w:rFonts w:asciiTheme="minorHAnsi" w:hAnsiTheme="minorHAnsi" w:cstheme="minorHAnsi"/>
+        </w:rPr>
+      </w:pPr>
+      <w:r>
+        <w:rPr>
+          <w:rStyle w:val="Forte"/>
+          <w:rFonts w:asciiTheme="minorHAnsi" w:hAnsiTheme="minorHAnsi" w:cstheme="minorHAnsi"/>
+          <w:b w:val="0"/>
+          <w:bCs w:val="0"/>
+        </w:rPr>
+        <w:t>Saída</w:t>
+      </w:r>
+      <w:r>
+        <w:rPr>
+          <w:rStyle w:val="Forte"/>
+          <w:rFonts w:asciiTheme="minorHAnsi" w:hAnsiTheme="minorHAnsi" w:cstheme="minorHAnsi"/>
+        </w:rPr>
+        <w:t>:</w:t>
+      </w:r>
+      <w:r>
+        <w:rPr>
+          <w:rFonts w:asciiTheme="minorHAnsi" w:hAnsiTheme="minorHAnsi" w:cstheme="minorHAnsi"/>
+        </w:rPr>
+        <w:br/>
+      </w:r>
+    </w:p>
+    <w:p>
+      <w:pPr>
+        <w:pStyle w:val="NormalWeb"/>
+        <w:numPr>
+          <w:ilvl w:val="0"/>
+          <w:numId w:val="43"/>
+        </w:numPr>
+        <w:rPr>
+          <w:rFonts w:asciiTheme="minorHAnsi" w:hAnsiTheme="minorHAnsi" w:cstheme="minorHAnsi"/>
+        </w:rPr>
+      </w:pPr>
+      <w:r>
+        <w:rPr>
+          <w:rFonts w:asciiTheme="minorHAnsi" w:hAnsiTheme="minorHAnsi" w:cstheme="minorHAnsi"/>
+        </w:rPr>
+        <w:t>Mensagem de sucesso ao excluir o aluno.</w:t>
+      </w:r>
+      <w:r>
+        <w:rPr>
+          <w:rFonts w:asciiTheme="minorHAnsi" w:hAnsiTheme="minorHAnsi" w:cstheme="minorHAnsi"/>
+        </w:rPr>
+        <w:br/>
+      </w:r>
+    </w:p>
+    <w:p>
+      <w:pPr>
+        <w:pStyle w:val="NormalWeb"/>
+        <w:numPr>
+          <w:ilvl w:val="0"/>
+          <w:numId w:val="43"/>
+        </w:numPr>
+        <w:rPr>
+          <w:rFonts w:asciiTheme="minorHAnsi" w:hAnsiTheme="minorHAnsi" w:cstheme="minorHAnsi"/>
+        </w:rPr>
+      </w:pPr>
+      <w:r>
+        <w:rPr>
+          <w:rFonts w:asciiTheme="minorHAnsi" w:hAnsiTheme="minorHAnsi" w:cstheme="minorHAnsi"/>
+        </w:rPr>
+        <w:t>Mensagem de erro caso existam empréstimos associados impedindo a exclusão.</w:t>
+      </w:r>
+    </w:p>
+    <w:p>
+      <w:pPr>
+        <w:pStyle w:val="NormalWeb"/>
+        <w:ind w:left="360"/>
+        <w:rPr>
+          <w:rFonts w:asciiTheme="minorHAnsi" w:hAnsiTheme="minorHAnsi" w:cstheme="minorHAnsi"/>
+        </w:rPr>
+      </w:pPr>
+      <w:r>
+        <w:rPr>
+          <w:rStyle w:val="Forte"/>
+          <w:rFonts w:asciiTheme="minorHAnsi" w:hAnsiTheme="minorHAnsi" w:cstheme="minorHAnsi"/>
+          <w:b w:val="0"/>
+          <w:bCs w:val="0"/>
+        </w:rPr>
+        <w:t>Pós</w:t>
+      </w:r>
+      <w:r>
+        <w:rPr>
+          <w:rStyle w:val="Forte"/>
+          <w:rFonts w:asciiTheme="minorHAnsi" w:hAnsiTheme="minorHAnsi" w:cstheme="minorHAnsi"/>
+        </w:rPr>
+        <w:t>-</w:t>
+      </w:r>
+      <w:r>
+        <w:rPr>
+          <w:rStyle w:val="Forte"/>
+          <w:rFonts w:asciiTheme="minorHAnsi" w:hAnsiTheme="minorHAnsi" w:cstheme="minorHAnsi"/>
+          <w:b w:val="0"/>
+          <w:bCs w:val="0"/>
+        </w:rPr>
+        <w:t>condição</w:t>
+      </w:r>
+      <w:r>
+        <w:rPr>
+          <w:rStyle w:val="Forte"/>
+          <w:rFonts w:asciiTheme="minorHAnsi" w:hAnsiTheme="minorHAnsi" w:cstheme="minorHAnsi"/>
+        </w:rPr>
+        <w:t>:</w:t>
+      </w:r>
+    </w:p>
+    <w:p>
+      <w:pPr>
+        <w:pStyle w:val="NormalWeb"/>
+        <w:numPr>
+          <w:ilvl w:val="0"/>
+          <w:numId w:val="45"/>
+        </w:numPr>
+        <w:rPr>
+          <w:rFonts w:asciiTheme="minorHAnsi" w:hAnsiTheme="minorHAnsi" w:cstheme="minorHAnsi"/>
+        </w:rPr>
+      </w:pPr>
+      <w:r>
+        <w:rPr>
+          <w:rFonts w:asciiTheme="minorHAnsi" w:hAnsiTheme="minorHAnsi" w:cstheme="minorHAnsi"/>
+        </w:rPr>
+        <w:t>O aluno deve ser removido da lista de cadastro e não deve aparecer nas buscas e relatórios.</w:t>
+      </w:r>
+    </w:p>
+    <w:p>
+      <w:pPr>
+        <w:ind w:firstLine="0"/>
+        <w:jc w:val="both"/>
+        <w:rPr>
+          <w:rFonts w:asciiTheme="minorHAnsi" w:hAnsiTheme="minorHAnsi" w:cstheme="minorHAnsi"/>
+          <w:szCs w:val="24"/>
+        </w:rPr>
+      </w:pPr>
+    </w:p>
+    <w:p>
+      <w:pPr>
+        <w:ind w:firstLine="0"/>
+        <w:jc w:val="both"/>
+        <w:rPr>
+          <w:rFonts w:asciiTheme="minorHAnsi" w:hAnsiTheme="minorHAnsi" w:cstheme="minorHAnsi"/>
+          <w:b/>
+          <w:bCs/>
+          <w:szCs w:val="24"/>
+        </w:rPr>
+      </w:pPr>
+      <w:r>
+        <w:rPr>
+          <w:rFonts w:asciiTheme="minorHAnsi" w:hAnsiTheme="minorHAnsi" w:cstheme="minorHAnsi"/>
+          <w:b/>
+          <w:bCs/>
+        </w:rPr>
+        <w:t>2.2.</w:t>
+      </w:r>
+      <w:r>
+        <w:rPr>
+          <w:rFonts w:asciiTheme="minorHAnsi" w:hAnsiTheme="minorHAnsi" w:cstheme="minorHAnsi"/>
+          <w:b/>
+          <w:bCs/>
+        </w:rPr>
+        <w:t>7 -</w:t>
+      </w:r>
+      <w:r>
+        <w:rPr>
+          <w:rFonts w:asciiTheme="minorHAnsi" w:hAnsiTheme="minorHAnsi" w:cstheme="minorHAnsi"/>
+          <w:b/>
+          <w:bCs/>
+        </w:rPr>
+        <w:t xml:space="preserve"> </w:t>
+      </w:r>
+      <w:r>
+        <w:rPr>
+          <w:rFonts w:asciiTheme="minorHAnsi" w:hAnsiTheme="minorHAnsi" w:cstheme="minorHAnsi"/>
+          <w:b/>
+          <w:bCs/>
           <w:szCs w:val="24"/>
         </w:rPr>
         <w:t>RF007 – Empréstimo de Livro</w:t>
@@ -2966,6 +4033,18 @@
     </w:p>
     <w:p>
       <w:pPr>
+        <w:ind w:firstLine="0"/>
+        <w:jc w:val="both"/>
+        <w:rPr>
+          <w:rFonts w:asciiTheme="minorHAnsi" w:hAnsiTheme="minorHAnsi" w:cstheme="minorHAnsi"/>
+          <w:b/>
+          <w:bCs/>
+          <w:szCs w:val="24"/>
+        </w:rPr>
+      </w:pPr>
+    </w:p>
+    <w:p>
+      <w:pPr>
         <w:jc w:val="both"/>
         <w:rPr>
           <w:rFonts w:asciiTheme="minorHAnsi" w:hAnsiTheme="minorHAnsi" w:cstheme="minorHAnsi"/>
@@ -2995,6 +4074,15 @@
         </w:rPr>
         <w:t>Prioridade: Alta</w:t>
       </w:r>
+    </w:p>
+    <w:p>
+      <w:pPr>
+        <w:jc w:val="both"/>
+        <w:rPr>
+          <w:rFonts w:asciiTheme="minorHAnsi" w:hAnsiTheme="minorHAnsi" w:cstheme="minorHAnsi"/>
+          <w:szCs w:val="24"/>
+        </w:rPr>
+      </w:pPr>
     </w:p>
     <w:p>
       <w:pPr>
@@ -3109,8 +4197,18 @@
           <w:rFonts w:asciiTheme="minorHAnsi" w:hAnsiTheme="minorHAnsi" w:cstheme="minorHAnsi"/>
           <w:szCs w:val="24"/>
         </w:rPr>
+        <w:lastRenderedPageBreak/>
         <w:t>Processamento:</w:t>
       </w:r>
+    </w:p>
+    <w:p>
+      <w:pPr>
+        <w:jc w:val="both"/>
+        <w:rPr>
+          <w:rFonts w:asciiTheme="minorHAnsi" w:hAnsiTheme="minorHAnsi" w:cstheme="minorHAnsi"/>
+          <w:szCs w:val="24"/>
+        </w:rPr>
+      </w:pPr>
     </w:p>
     <w:p>
       <w:pPr>
@@ -3193,6 +4291,15 @@
     </w:p>
     <w:p>
       <w:pPr>
+        <w:jc w:val="both"/>
+        <w:rPr>
+          <w:rFonts w:asciiTheme="minorHAnsi" w:hAnsiTheme="minorHAnsi" w:cstheme="minorHAnsi"/>
+          <w:szCs w:val="24"/>
+        </w:rPr>
+      </w:pPr>
+    </w:p>
+    <w:p>
+      <w:pPr>
         <w:pStyle w:val="PargrafodaLista"/>
         <w:numPr>
           <w:ilvl w:val="0"/>
@@ -3230,7 +4337,6 @@
           <w:rFonts w:asciiTheme="minorHAnsi" w:hAnsiTheme="minorHAnsi" w:cstheme="minorHAnsi"/>
           <w:szCs w:val="24"/>
         </w:rPr>
-        <w:lastRenderedPageBreak/>
         <w:t>Mensagem de erro caso algum dos livros não esteja disponível.</w:t>
       </w:r>
     </w:p>
@@ -3249,6 +4355,15 @@
         </w:rPr>
         <w:t>Pós-condição:</w:t>
       </w:r>
+    </w:p>
+    <w:p>
+      <w:pPr>
+        <w:jc w:val="both"/>
+        <w:rPr>
+          <w:rFonts w:asciiTheme="minorHAnsi" w:hAnsiTheme="minorHAnsi" w:cstheme="minorHAnsi"/>
+          <w:szCs w:val="24"/>
+        </w:rPr>
+      </w:pPr>
     </w:p>
     <w:p>
       <w:pPr>
@@ -4004,7 +5119,7 @@
           <w:rFonts w:asciiTheme="minorHAnsi" w:hAnsiTheme="minorHAnsi" w:cstheme="minorHAnsi"/>
           <w:szCs w:val="24"/>
         </w:rPr>
-        <w:t xml:space="preserve">Explica o que é rota , lembrando que nada nesse documento deve ser tratado como pergunta e resposta, cabe a contextualização ou o termo dissertação. </w:t>
+        <w:t xml:space="preserve">Explica o que é rota, lembrando que nada nesse documento deve ser tratado como pergunta e resposta, cabe a contextualização ou o termo dissertação. </w:t>
       </w:r>
     </w:p>
     <w:tbl>
@@ -4496,6 +5611,7 @@
                 <w:rFonts w:asciiTheme="minorHAnsi" w:hAnsiTheme="minorHAnsi" w:cstheme="minorHAnsi"/>
                 <w:szCs w:val="24"/>
               </w:rPr>
+              <w:lastRenderedPageBreak/>
               <w:t>autor</w:t>
             </w:r>
           </w:p>
@@ -4875,6 +5991,7 @@
           <w:rFonts w:asciiTheme="minorHAnsi" w:hAnsiTheme="minorHAnsi" w:cstheme="minorHAnsi"/>
           <w:szCs w:val="24"/>
         </w:rPr>
+        <w:lastRenderedPageBreak/>
         <w:t>Escreva sobre a paleta de cores e insira a imagem delas</w:t>
       </w:r>
     </w:p>
@@ -6044,6 +7161,119 @@
     </w:lvl>
   </w:abstractNum>
   <w:abstractNum w:abstractNumId="5" w15:restartNumberingAfterBreak="0">
+    <w:nsid w:val="10CE6321"/>
+    <w:multiLevelType w:val="hybridMultilevel"/>
+    <w:tmpl w:val="4740C34E"/>
+    <w:lvl w:ilvl="0" w:tplc="04160001">
+      <w:start w:val="1"/>
+      <w:numFmt w:val="bullet"/>
+      <w:lvlText w:val=""/>
+      <w:lvlJc w:val="left"/>
+      <w:pPr>
+        <w:ind w:left="720" w:hanging="360"/>
+      </w:pPr>
+      <w:rPr>
+        <w:rFonts w:ascii="Symbol" w:hAnsi="Symbol" w:hint="default"/>
+      </w:rPr>
+    </w:lvl>
+    <w:lvl w:ilvl="1" w:tplc="04160003" w:tentative="1">
+      <w:start w:val="1"/>
+      <w:numFmt w:val="bullet"/>
+      <w:lvlText w:val="o"/>
+      <w:lvlJc w:val="left"/>
+      <w:pPr>
+        <w:ind w:left="1440" w:hanging="360"/>
+      </w:pPr>
+      <w:rPr>
+        <w:rFonts w:ascii="Courier New" w:hAnsi="Courier New" w:cs="Courier New" w:hint="default"/>
+      </w:rPr>
+    </w:lvl>
+    <w:lvl w:ilvl="2" w:tplc="04160005" w:tentative="1">
+      <w:start w:val="1"/>
+      <w:numFmt w:val="bullet"/>
+      <w:lvlText w:val=""/>
+      <w:lvlJc w:val="left"/>
+      <w:pPr>
+        <w:ind w:left="2160" w:hanging="360"/>
+      </w:pPr>
+      <w:rPr>
+        <w:rFonts w:ascii="Wingdings" w:hAnsi="Wingdings" w:hint="default"/>
+      </w:rPr>
+    </w:lvl>
+    <w:lvl w:ilvl="3" w:tplc="04160001" w:tentative="1">
+      <w:start w:val="1"/>
+      <w:numFmt w:val="bullet"/>
+      <w:lvlText w:val=""/>
+      <w:lvlJc w:val="left"/>
+      <w:pPr>
+        <w:ind w:left="2880" w:hanging="360"/>
+      </w:pPr>
+      <w:rPr>
+        <w:rFonts w:ascii="Symbol" w:hAnsi="Symbol" w:hint="default"/>
+      </w:rPr>
+    </w:lvl>
+    <w:lvl w:ilvl="4" w:tplc="04160003" w:tentative="1">
+      <w:start w:val="1"/>
+      <w:numFmt w:val="bullet"/>
+      <w:lvlText w:val="o"/>
+      <w:lvlJc w:val="left"/>
+      <w:pPr>
+        <w:ind w:left="3600" w:hanging="360"/>
+      </w:pPr>
+      <w:rPr>
+        <w:rFonts w:ascii="Courier New" w:hAnsi="Courier New" w:cs="Courier New" w:hint="default"/>
+      </w:rPr>
+    </w:lvl>
+    <w:lvl w:ilvl="5" w:tplc="04160005" w:tentative="1">
+      <w:start w:val="1"/>
+      <w:numFmt w:val="bullet"/>
+      <w:lvlText w:val=""/>
+      <w:lvlJc w:val="left"/>
+      <w:pPr>
+        <w:ind w:left="4320" w:hanging="360"/>
+      </w:pPr>
+      <w:rPr>
+        <w:rFonts w:ascii="Wingdings" w:hAnsi="Wingdings" w:hint="default"/>
+      </w:rPr>
+    </w:lvl>
+    <w:lvl w:ilvl="6" w:tplc="04160001" w:tentative="1">
+      <w:start w:val="1"/>
+      <w:numFmt w:val="bullet"/>
+      <w:lvlText w:val=""/>
+      <w:lvlJc w:val="left"/>
+      <w:pPr>
+        <w:ind w:left="5040" w:hanging="360"/>
+      </w:pPr>
+      <w:rPr>
+        <w:rFonts w:ascii="Symbol" w:hAnsi="Symbol" w:hint="default"/>
+      </w:rPr>
+    </w:lvl>
+    <w:lvl w:ilvl="7" w:tplc="04160003" w:tentative="1">
+      <w:start w:val="1"/>
+      <w:numFmt w:val="bullet"/>
+      <w:lvlText w:val="o"/>
+      <w:lvlJc w:val="left"/>
+      <w:pPr>
+        <w:ind w:left="5760" w:hanging="360"/>
+      </w:pPr>
+      <w:rPr>
+        <w:rFonts w:ascii="Courier New" w:hAnsi="Courier New" w:cs="Courier New" w:hint="default"/>
+      </w:rPr>
+    </w:lvl>
+    <w:lvl w:ilvl="8" w:tplc="04160005" w:tentative="1">
+      <w:start w:val="1"/>
+      <w:numFmt w:val="bullet"/>
+      <w:lvlText w:val=""/>
+      <w:lvlJc w:val="left"/>
+      <w:pPr>
+        <w:ind w:left="6480" w:hanging="360"/>
+      </w:pPr>
+      <w:rPr>
+        <w:rFonts w:ascii="Wingdings" w:hAnsi="Wingdings" w:hint="default"/>
+      </w:rPr>
+    </w:lvl>
+  </w:abstractNum>
+  <w:abstractNum w:abstractNumId="6" w15:restartNumberingAfterBreak="0">
     <w:nsid w:val="168E6F19"/>
     <w:multiLevelType w:val="hybridMultilevel"/>
     <w:tmpl w:val="5482899A"/>
@@ -6132,7 +7362,346 @@
       </w:pPr>
     </w:lvl>
   </w:abstractNum>
-  <w:abstractNum w:abstractNumId="6" w15:restartNumberingAfterBreak="0">
+  <w:abstractNum w:abstractNumId="7" w15:restartNumberingAfterBreak="0">
+    <w:nsid w:val="171D6A1D"/>
+    <w:multiLevelType w:val="hybridMultilevel"/>
+    <w:tmpl w:val="381AC394"/>
+    <w:lvl w:ilvl="0" w:tplc="04160001">
+      <w:start w:val="1"/>
+      <w:numFmt w:val="bullet"/>
+      <w:lvlText w:val=""/>
+      <w:lvlJc w:val="left"/>
+      <w:pPr>
+        <w:ind w:left="720" w:hanging="360"/>
+      </w:pPr>
+      <w:rPr>
+        <w:rFonts w:ascii="Symbol" w:hAnsi="Symbol" w:hint="default"/>
+      </w:rPr>
+    </w:lvl>
+    <w:lvl w:ilvl="1" w:tplc="04160003" w:tentative="1">
+      <w:start w:val="1"/>
+      <w:numFmt w:val="bullet"/>
+      <w:lvlText w:val="o"/>
+      <w:lvlJc w:val="left"/>
+      <w:pPr>
+        <w:ind w:left="1440" w:hanging="360"/>
+      </w:pPr>
+      <w:rPr>
+        <w:rFonts w:ascii="Courier New" w:hAnsi="Courier New" w:cs="Courier New" w:hint="default"/>
+      </w:rPr>
+    </w:lvl>
+    <w:lvl w:ilvl="2" w:tplc="04160005" w:tentative="1">
+      <w:start w:val="1"/>
+      <w:numFmt w:val="bullet"/>
+      <w:lvlText w:val=""/>
+      <w:lvlJc w:val="left"/>
+      <w:pPr>
+        <w:ind w:left="2160" w:hanging="360"/>
+      </w:pPr>
+      <w:rPr>
+        <w:rFonts w:ascii="Wingdings" w:hAnsi="Wingdings" w:hint="default"/>
+      </w:rPr>
+    </w:lvl>
+    <w:lvl w:ilvl="3" w:tplc="04160001" w:tentative="1">
+      <w:start w:val="1"/>
+      <w:numFmt w:val="bullet"/>
+      <w:lvlText w:val=""/>
+      <w:lvlJc w:val="left"/>
+      <w:pPr>
+        <w:ind w:left="2880" w:hanging="360"/>
+      </w:pPr>
+      <w:rPr>
+        <w:rFonts w:ascii="Symbol" w:hAnsi="Symbol" w:hint="default"/>
+      </w:rPr>
+    </w:lvl>
+    <w:lvl w:ilvl="4" w:tplc="04160003" w:tentative="1">
+      <w:start w:val="1"/>
+      <w:numFmt w:val="bullet"/>
+      <w:lvlText w:val="o"/>
+      <w:lvlJc w:val="left"/>
+      <w:pPr>
+        <w:ind w:left="3600" w:hanging="360"/>
+      </w:pPr>
+      <w:rPr>
+        <w:rFonts w:ascii="Courier New" w:hAnsi="Courier New" w:cs="Courier New" w:hint="default"/>
+      </w:rPr>
+    </w:lvl>
+    <w:lvl w:ilvl="5" w:tplc="04160005" w:tentative="1">
+      <w:start w:val="1"/>
+      <w:numFmt w:val="bullet"/>
+      <w:lvlText w:val=""/>
+      <w:lvlJc w:val="left"/>
+      <w:pPr>
+        <w:ind w:left="4320" w:hanging="360"/>
+      </w:pPr>
+      <w:rPr>
+        <w:rFonts w:ascii="Wingdings" w:hAnsi="Wingdings" w:hint="default"/>
+      </w:rPr>
+    </w:lvl>
+    <w:lvl w:ilvl="6" w:tplc="04160001" w:tentative="1">
+      <w:start w:val="1"/>
+      <w:numFmt w:val="bullet"/>
+      <w:lvlText w:val=""/>
+      <w:lvlJc w:val="left"/>
+      <w:pPr>
+        <w:ind w:left="5040" w:hanging="360"/>
+      </w:pPr>
+      <w:rPr>
+        <w:rFonts w:ascii="Symbol" w:hAnsi="Symbol" w:hint="default"/>
+      </w:rPr>
+    </w:lvl>
+    <w:lvl w:ilvl="7" w:tplc="04160003" w:tentative="1">
+      <w:start w:val="1"/>
+      <w:numFmt w:val="bullet"/>
+      <w:lvlText w:val="o"/>
+      <w:lvlJc w:val="left"/>
+      <w:pPr>
+        <w:ind w:left="5760" w:hanging="360"/>
+      </w:pPr>
+      <w:rPr>
+        <w:rFonts w:ascii="Courier New" w:hAnsi="Courier New" w:cs="Courier New" w:hint="default"/>
+      </w:rPr>
+    </w:lvl>
+    <w:lvl w:ilvl="8" w:tplc="04160005" w:tentative="1">
+      <w:start w:val="1"/>
+      <w:numFmt w:val="bullet"/>
+      <w:lvlText w:val=""/>
+      <w:lvlJc w:val="left"/>
+      <w:pPr>
+        <w:ind w:left="6480" w:hanging="360"/>
+      </w:pPr>
+      <w:rPr>
+        <w:rFonts w:ascii="Wingdings" w:hAnsi="Wingdings" w:hint="default"/>
+      </w:rPr>
+    </w:lvl>
+  </w:abstractNum>
+  <w:abstractNum w:abstractNumId="8" w15:restartNumberingAfterBreak="0">
+    <w:nsid w:val="1B165B9A"/>
+    <w:multiLevelType w:val="hybridMultilevel"/>
+    <w:tmpl w:val="E38AE27C"/>
+    <w:lvl w:ilvl="0" w:tplc="BE10F78A">
+      <w:start w:val="2"/>
+      <w:numFmt w:val="bullet"/>
+      <w:lvlText w:val="•"/>
+      <w:lvlJc w:val="left"/>
+      <w:pPr>
+        <w:ind w:left="720" w:hanging="360"/>
+      </w:pPr>
+      <w:rPr>
+        <w:rFonts w:ascii="Arial" w:eastAsia="Times New Roman" w:hAnsi="Arial" w:cs="Arial" w:hint="default"/>
+      </w:rPr>
+    </w:lvl>
+    <w:lvl w:ilvl="1" w:tplc="04160003" w:tentative="1">
+      <w:start w:val="1"/>
+      <w:numFmt w:val="bullet"/>
+      <w:lvlText w:val="o"/>
+      <w:lvlJc w:val="left"/>
+      <w:pPr>
+        <w:ind w:left="1440" w:hanging="360"/>
+      </w:pPr>
+      <w:rPr>
+        <w:rFonts w:ascii="Courier New" w:hAnsi="Courier New" w:cs="Courier New" w:hint="default"/>
+      </w:rPr>
+    </w:lvl>
+    <w:lvl w:ilvl="2" w:tplc="04160005" w:tentative="1">
+      <w:start w:val="1"/>
+      <w:numFmt w:val="bullet"/>
+      <w:lvlText w:val=""/>
+      <w:lvlJc w:val="left"/>
+      <w:pPr>
+        <w:ind w:left="2160" w:hanging="360"/>
+      </w:pPr>
+      <w:rPr>
+        <w:rFonts w:ascii="Wingdings" w:hAnsi="Wingdings" w:hint="default"/>
+      </w:rPr>
+    </w:lvl>
+    <w:lvl w:ilvl="3" w:tplc="04160001" w:tentative="1">
+      <w:start w:val="1"/>
+      <w:numFmt w:val="bullet"/>
+      <w:lvlText w:val=""/>
+      <w:lvlJc w:val="left"/>
+      <w:pPr>
+        <w:ind w:left="2880" w:hanging="360"/>
+      </w:pPr>
+      <w:rPr>
+        <w:rFonts w:ascii="Symbol" w:hAnsi="Symbol" w:hint="default"/>
+      </w:rPr>
+    </w:lvl>
+    <w:lvl w:ilvl="4" w:tplc="04160003" w:tentative="1">
+      <w:start w:val="1"/>
+      <w:numFmt w:val="bullet"/>
+      <w:lvlText w:val="o"/>
+      <w:lvlJc w:val="left"/>
+      <w:pPr>
+        <w:ind w:left="3600" w:hanging="360"/>
+      </w:pPr>
+      <w:rPr>
+        <w:rFonts w:ascii="Courier New" w:hAnsi="Courier New" w:cs="Courier New" w:hint="default"/>
+      </w:rPr>
+    </w:lvl>
+    <w:lvl w:ilvl="5" w:tplc="04160005" w:tentative="1">
+      <w:start w:val="1"/>
+      <w:numFmt w:val="bullet"/>
+      <w:lvlText w:val=""/>
+      <w:lvlJc w:val="left"/>
+      <w:pPr>
+        <w:ind w:left="4320" w:hanging="360"/>
+      </w:pPr>
+      <w:rPr>
+        <w:rFonts w:ascii="Wingdings" w:hAnsi="Wingdings" w:hint="default"/>
+      </w:rPr>
+    </w:lvl>
+    <w:lvl w:ilvl="6" w:tplc="04160001" w:tentative="1">
+      <w:start w:val="1"/>
+      <w:numFmt w:val="bullet"/>
+      <w:lvlText w:val=""/>
+      <w:lvlJc w:val="left"/>
+      <w:pPr>
+        <w:ind w:left="5040" w:hanging="360"/>
+      </w:pPr>
+      <w:rPr>
+        <w:rFonts w:ascii="Symbol" w:hAnsi="Symbol" w:hint="default"/>
+      </w:rPr>
+    </w:lvl>
+    <w:lvl w:ilvl="7" w:tplc="04160003" w:tentative="1">
+      <w:start w:val="1"/>
+      <w:numFmt w:val="bullet"/>
+      <w:lvlText w:val="o"/>
+      <w:lvlJc w:val="left"/>
+      <w:pPr>
+        <w:ind w:left="5760" w:hanging="360"/>
+      </w:pPr>
+      <w:rPr>
+        <w:rFonts w:ascii="Courier New" w:hAnsi="Courier New" w:cs="Courier New" w:hint="default"/>
+      </w:rPr>
+    </w:lvl>
+    <w:lvl w:ilvl="8" w:tplc="04160005" w:tentative="1">
+      <w:start w:val="1"/>
+      <w:numFmt w:val="bullet"/>
+      <w:lvlText w:val=""/>
+      <w:lvlJc w:val="left"/>
+      <w:pPr>
+        <w:ind w:left="6480" w:hanging="360"/>
+      </w:pPr>
+      <w:rPr>
+        <w:rFonts w:ascii="Wingdings" w:hAnsi="Wingdings" w:hint="default"/>
+      </w:rPr>
+    </w:lvl>
+  </w:abstractNum>
+  <w:abstractNum w:abstractNumId="9" w15:restartNumberingAfterBreak="0">
+    <w:nsid w:val="1DF735E6"/>
+    <w:multiLevelType w:val="hybridMultilevel"/>
+    <w:tmpl w:val="F25C7D36"/>
+    <w:lvl w:ilvl="0" w:tplc="04160001">
+      <w:start w:val="1"/>
+      <w:numFmt w:val="bullet"/>
+      <w:lvlText w:val=""/>
+      <w:lvlJc w:val="left"/>
+      <w:pPr>
+        <w:ind w:left="1080" w:hanging="360"/>
+      </w:pPr>
+      <w:rPr>
+        <w:rFonts w:ascii="Symbol" w:hAnsi="Symbol" w:hint="default"/>
+      </w:rPr>
+    </w:lvl>
+    <w:lvl w:ilvl="1" w:tplc="04160003" w:tentative="1">
+      <w:start w:val="1"/>
+      <w:numFmt w:val="bullet"/>
+      <w:lvlText w:val="o"/>
+      <w:lvlJc w:val="left"/>
+      <w:pPr>
+        <w:ind w:left="1800" w:hanging="360"/>
+      </w:pPr>
+      <w:rPr>
+        <w:rFonts w:ascii="Courier New" w:hAnsi="Courier New" w:cs="Courier New" w:hint="default"/>
+      </w:rPr>
+    </w:lvl>
+    <w:lvl w:ilvl="2" w:tplc="04160005" w:tentative="1">
+      <w:start w:val="1"/>
+      <w:numFmt w:val="bullet"/>
+      <w:lvlText w:val=""/>
+      <w:lvlJc w:val="left"/>
+      <w:pPr>
+        <w:ind w:left="2520" w:hanging="360"/>
+      </w:pPr>
+      <w:rPr>
+        <w:rFonts w:ascii="Wingdings" w:hAnsi="Wingdings" w:hint="default"/>
+      </w:rPr>
+    </w:lvl>
+    <w:lvl w:ilvl="3" w:tplc="04160001" w:tentative="1">
+      <w:start w:val="1"/>
+      <w:numFmt w:val="bullet"/>
+      <w:lvlText w:val=""/>
+      <w:lvlJc w:val="left"/>
+      <w:pPr>
+        <w:ind w:left="3240" w:hanging="360"/>
+      </w:pPr>
+      <w:rPr>
+        <w:rFonts w:ascii="Symbol" w:hAnsi="Symbol" w:hint="default"/>
+      </w:rPr>
+    </w:lvl>
+    <w:lvl w:ilvl="4" w:tplc="04160003" w:tentative="1">
+      <w:start w:val="1"/>
+      <w:numFmt w:val="bullet"/>
+      <w:lvlText w:val="o"/>
+      <w:lvlJc w:val="left"/>
+      <w:pPr>
+        <w:ind w:left="3960" w:hanging="360"/>
+      </w:pPr>
+      <w:rPr>
+        <w:rFonts w:ascii="Courier New" w:hAnsi="Courier New" w:cs="Courier New" w:hint="default"/>
+      </w:rPr>
+    </w:lvl>
+    <w:lvl w:ilvl="5" w:tplc="04160005" w:tentative="1">
+      <w:start w:val="1"/>
+      <w:numFmt w:val="bullet"/>
+      <w:lvlText w:val=""/>
+      <w:lvlJc w:val="left"/>
+      <w:pPr>
+        <w:ind w:left="4680" w:hanging="360"/>
+      </w:pPr>
+      <w:rPr>
+        <w:rFonts w:ascii="Wingdings" w:hAnsi="Wingdings" w:hint="default"/>
+      </w:rPr>
+    </w:lvl>
+    <w:lvl w:ilvl="6" w:tplc="04160001" w:tentative="1">
+      <w:start w:val="1"/>
+      <w:numFmt w:val="bullet"/>
+      <w:lvlText w:val=""/>
+      <w:lvlJc w:val="left"/>
+      <w:pPr>
+        <w:ind w:left="5400" w:hanging="360"/>
+      </w:pPr>
+      <w:rPr>
+        <w:rFonts w:ascii="Symbol" w:hAnsi="Symbol" w:hint="default"/>
+      </w:rPr>
+    </w:lvl>
+    <w:lvl w:ilvl="7" w:tplc="04160003" w:tentative="1">
+      <w:start w:val="1"/>
+      <w:numFmt w:val="bullet"/>
+      <w:lvlText w:val="o"/>
+      <w:lvlJc w:val="left"/>
+      <w:pPr>
+        <w:ind w:left="6120" w:hanging="360"/>
+      </w:pPr>
+      <w:rPr>
+        <w:rFonts w:ascii="Courier New" w:hAnsi="Courier New" w:cs="Courier New" w:hint="default"/>
+      </w:rPr>
+    </w:lvl>
+    <w:lvl w:ilvl="8" w:tplc="04160005" w:tentative="1">
+      <w:start w:val="1"/>
+      <w:numFmt w:val="bullet"/>
+      <w:lvlText w:val=""/>
+      <w:lvlJc w:val="left"/>
+      <w:pPr>
+        <w:ind w:left="6840" w:hanging="360"/>
+      </w:pPr>
+      <w:rPr>
+        <w:rFonts w:ascii="Wingdings" w:hAnsi="Wingdings" w:hint="default"/>
+      </w:rPr>
+    </w:lvl>
+  </w:abstractNum>
+  <w:abstractNum w:abstractNumId="10" w15:restartNumberingAfterBreak="0">
     <w:nsid w:val="20760292"/>
     <w:multiLevelType w:val="hybridMultilevel"/>
     <w:tmpl w:val="10FE30B8"/>
@@ -6221,7 +7790,233 @@
       </w:pPr>
     </w:lvl>
   </w:abstractNum>
-  <w:abstractNum w:abstractNumId="7" w15:restartNumberingAfterBreak="0">
+  <w:abstractNum w:abstractNumId="11" w15:restartNumberingAfterBreak="0">
+    <w:nsid w:val="221D6ECC"/>
+    <w:multiLevelType w:val="hybridMultilevel"/>
+    <w:tmpl w:val="BB6A596E"/>
+    <w:lvl w:ilvl="0" w:tplc="04160001">
+      <w:start w:val="1"/>
+      <w:numFmt w:val="bullet"/>
+      <w:lvlText w:val=""/>
+      <w:lvlJc w:val="left"/>
+      <w:pPr>
+        <w:ind w:left="720" w:hanging="360"/>
+      </w:pPr>
+      <w:rPr>
+        <w:rFonts w:ascii="Symbol" w:hAnsi="Symbol" w:hint="default"/>
+      </w:rPr>
+    </w:lvl>
+    <w:lvl w:ilvl="1" w:tplc="04160003" w:tentative="1">
+      <w:start w:val="1"/>
+      <w:numFmt w:val="bullet"/>
+      <w:lvlText w:val="o"/>
+      <w:lvlJc w:val="left"/>
+      <w:pPr>
+        <w:ind w:left="1440" w:hanging="360"/>
+      </w:pPr>
+      <w:rPr>
+        <w:rFonts w:ascii="Courier New" w:hAnsi="Courier New" w:cs="Courier New" w:hint="default"/>
+      </w:rPr>
+    </w:lvl>
+    <w:lvl w:ilvl="2" w:tplc="04160005" w:tentative="1">
+      <w:start w:val="1"/>
+      <w:numFmt w:val="bullet"/>
+      <w:lvlText w:val=""/>
+      <w:lvlJc w:val="left"/>
+      <w:pPr>
+        <w:ind w:left="2160" w:hanging="360"/>
+      </w:pPr>
+      <w:rPr>
+        <w:rFonts w:ascii="Wingdings" w:hAnsi="Wingdings" w:hint="default"/>
+      </w:rPr>
+    </w:lvl>
+    <w:lvl w:ilvl="3" w:tplc="04160001" w:tentative="1">
+      <w:start w:val="1"/>
+      <w:numFmt w:val="bullet"/>
+      <w:lvlText w:val=""/>
+      <w:lvlJc w:val="left"/>
+      <w:pPr>
+        <w:ind w:left="2880" w:hanging="360"/>
+      </w:pPr>
+      <w:rPr>
+        <w:rFonts w:ascii="Symbol" w:hAnsi="Symbol" w:hint="default"/>
+      </w:rPr>
+    </w:lvl>
+    <w:lvl w:ilvl="4" w:tplc="04160003" w:tentative="1">
+      <w:start w:val="1"/>
+      <w:numFmt w:val="bullet"/>
+      <w:lvlText w:val="o"/>
+      <w:lvlJc w:val="left"/>
+      <w:pPr>
+        <w:ind w:left="3600" w:hanging="360"/>
+      </w:pPr>
+      <w:rPr>
+        <w:rFonts w:ascii="Courier New" w:hAnsi="Courier New" w:cs="Courier New" w:hint="default"/>
+      </w:rPr>
+    </w:lvl>
+    <w:lvl w:ilvl="5" w:tplc="04160005" w:tentative="1">
+      <w:start w:val="1"/>
+      <w:numFmt w:val="bullet"/>
+      <w:lvlText w:val=""/>
+      <w:lvlJc w:val="left"/>
+      <w:pPr>
+        <w:ind w:left="4320" w:hanging="360"/>
+      </w:pPr>
+      <w:rPr>
+        <w:rFonts w:ascii="Wingdings" w:hAnsi="Wingdings" w:hint="default"/>
+      </w:rPr>
+    </w:lvl>
+    <w:lvl w:ilvl="6" w:tplc="04160001" w:tentative="1">
+      <w:start w:val="1"/>
+      <w:numFmt w:val="bullet"/>
+      <w:lvlText w:val=""/>
+      <w:lvlJc w:val="left"/>
+      <w:pPr>
+        <w:ind w:left="5040" w:hanging="360"/>
+      </w:pPr>
+      <w:rPr>
+        <w:rFonts w:ascii="Symbol" w:hAnsi="Symbol" w:hint="default"/>
+      </w:rPr>
+    </w:lvl>
+    <w:lvl w:ilvl="7" w:tplc="04160003" w:tentative="1">
+      <w:start w:val="1"/>
+      <w:numFmt w:val="bullet"/>
+      <w:lvlText w:val="o"/>
+      <w:lvlJc w:val="left"/>
+      <w:pPr>
+        <w:ind w:left="5760" w:hanging="360"/>
+      </w:pPr>
+      <w:rPr>
+        <w:rFonts w:ascii="Courier New" w:hAnsi="Courier New" w:cs="Courier New" w:hint="default"/>
+      </w:rPr>
+    </w:lvl>
+    <w:lvl w:ilvl="8" w:tplc="04160005" w:tentative="1">
+      <w:start w:val="1"/>
+      <w:numFmt w:val="bullet"/>
+      <w:lvlText w:val=""/>
+      <w:lvlJc w:val="left"/>
+      <w:pPr>
+        <w:ind w:left="6480" w:hanging="360"/>
+      </w:pPr>
+      <w:rPr>
+        <w:rFonts w:ascii="Wingdings" w:hAnsi="Wingdings" w:hint="default"/>
+      </w:rPr>
+    </w:lvl>
+  </w:abstractNum>
+  <w:abstractNum w:abstractNumId="12" w15:restartNumberingAfterBreak="0">
+    <w:nsid w:val="227D472D"/>
+    <w:multiLevelType w:val="hybridMultilevel"/>
+    <w:tmpl w:val="C5EA446E"/>
+    <w:lvl w:ilvl="0" w:tplc="04160001">
+      <w:start w:val="1"/>
+      <w:numFmt w:val="bullet"/>
+      <w:lvlText w:val=""/>
+      <w:lvlJc w:val="left"/>
+      <w:pPr>
+        <w:ind w:left="720" w:hanging="360"/>
+      </w:pPr>
+      <w:rPr>
+        <w:rFonts w:ascii="Symbol" w:hAnsi="Symbol" w:hint="default"/>
+      </w:rPr>
+    </w:lvl>
+    <w:lvl w:ilvl="1" w:tplc="04160003" w:tentative="1">
+      <w:start w:val="1"/>
+      <w:numFmt w:val="bullet"/>
+      <w:lvlText w:val="o"/>
+      <w:lvlJc w:val="left"/>
+      <w:pPr>
+        <w:ind w:left="1440" w:hanging="360"/>
+      </w:pPr>
+      <w:rPr>
+        <w:rFonts w:ascii="Courier New" w:hAnsi="Courier New" w:cs="Courier New" w:hint="default"/>
+      </w:rPr>
+    </w:lvl>
+    <w:lvl w:ilvl="2" w:tplc="04160005" w:tentative="1">
+      <w:start w:val="1"/>
+      <w:numFmt w:val="bullet"/>
+      <w:lvlText w:val=""/>
+      <w:lvlJc w:val="left"/>
+      <w:pPr>
+        <w:ind w:left="2160" w:hanging="360"/>
+      </w:pPr>
+      <w:rPr>
+        <w:rFonts w:ascii="Wingdings" w:hAnsi="Wingdings" w:hint="default"/>
+      </w:rPr>
+    </w:lvl>
+    <w:lvl w:ilvl="3" w:tplc="04160001" w:tentative="1">
+      <w:start w:val="1"/>
+      <w:numFmt w:val="bullet"/>
+      <w:lvlText w:val=""/>
+      <w:lvlJc w:val="left"/>
+      <w:pPr>
+        <w:ind w:left="2880" w:hanging="360"/>
+      </w:pPr>
+      <w:rPr>
+        <w:rFonts w:ascii="Symbol" w:hAnsi="Symbol" w:hint="default"/>
+      </w:rPr>
+    </w:lvl>
+    <w:lvl w:ilvl="4" w:tplc="04160003" w:tentative="1">
+      <w:start w:val="1"/>
+      <w:numFmt w:val="bullet"/>
+      <w:lvlText w:val="o"/>
+      <w:lvlJc w:val="left"/>
+      <w:pPr>
+        <w:ind w:left="3600" w:hanging="360"/>
+      </w:pPr>
+      <w:rPr>
+        <w:rFonts w:ascii="Courier New" w:hAnsi="Courier New" w:cs="Courier New" w:hint="default"/>
+      </w:rPr>
+    </w:lvl>
+    <w:lvl w:ilvl="5" w:tplc="04160005" w:tentative="1">
+      <w:start w:val="1"/>
+      <w:numFmt w:val="bullet"/>
+      <w:lvlText w:val=""/>
+      <w:lvlJc w:val="left"/>
+      <w:pPr>
+        <w:ind w:left="4320" w:hanging="360"/>
+      </w:pPr>
+      <w:rPr>
+        <w:rFonts w:ascii="Wingdings" w:hAnsi="Wingdings" w:hint="default"/>
+      </w:rPr>
+    </w:lvl>
+    <w:lvl w:ilvl="6" w:tplc="04160001" w:tentative="1">
+      <w:start w:val="1"/>
+      <w:numFmt w:val="bullet"/>
+      <w:lvlText w:val=""/>
+      <w:lvlJc w:val="left"/>
+      <w:pPr>
+        <w:ind w:left="5040" w:hanging="360"/>
+      </w:pPr>
+      <w:rPr>
+        <w:rFonts w:ascii="Symbol" w:hAnsi="Symbol" w:hint="default"/>
+      </w:rPr>
+    </w:lvl>
+    <w:lvl w:ilvl="7" w:tplc="04160003" w:tentative="1">
+      <w:start w:val="1"/>
+      <w:numFmt w:val="bullet"/>
+      <w:lvlText w:val="o"/>
+      <w:lvlJc w:val="left"/>
+      <w:pPr>
+        <w:ind w:left="5760" w:hanging="360"/>
+      </w:pPr>
+      <w:rPr>
+        <w:rFonts w:ascii="Courier New" w:hAnsi="Courier New" w:cs="Courier New" w:hint="default"/>
+      </w:rPr>
+    </w:lvl>
+    <w:lvl w:ilvl="8" w:tplc="04160005" w:tentative="1">
+      <w:start w:val="1"/>
+      <w:numFmt w:val="bullet"/>
+      <w:lvlText w:val=""/>
+      <w:lvlJc w:val="left"/>
+      <w:pPr>
+        <w:ind w:left="6480" w:hanging="360"/>
+      </w:pPr>
+      <w:rPr>
+        <w:rFonts w:ascii="Wingdings" w:hAnsi="Wingdings" w:hint="default"/>
+      </w:rPr>
+    </w:lvl>
+  </w:abstractNum>
+  <w:abstractNum w:abstractNumId="13" w15:restartNumberingAfterBreak="0">
     <w:nsid w:val="231C3080"/>
     <w:multiLevelType w:val="hybridMultilevel"/>
     <w:tmpl w:val="6046EBC6"/>
@@ -6310,7 +8105,120 @@
       </w:pPr>
     </w:lvl>
   </w:abstractNum>
-  <w:abstractNum w:abstractNumId="8" w15:restartNumberingAfterBreak="0">
+  <w:abstractNum w:abstractNumId="14" w15:restartNumberingAfterBreak="0">
+    <w:nsid w:val="25B01586"/>
+    <w:multiLevelType w:val="hybridMultilevel"/>
+    <w:tmpl w:val="D2801832"/>
+    <w:lvl w:ilvl="0" w:tplc="04160001">
+      <w:start w:val="1"/>
+      <w:numFmt w:val="bullet"/>
+      <w:lvlText w:val=""/>
+      <w:lvlJc w:val="left"/>
+      <w:pPr>
+        <w:ind w:left="720" w:hanging="360"/>
+      </w:pPr>
+      <w:rPr>
+        <w:rFonts w:ascii="Symbol" w:hAnsi="Symbol" w:hint="default"/>
+      </w:rPr>
+    </w:lvl>
+    <w:lvl w:ilvl="1" w:tplc="04160003" w:tentative="1">
+      <w:start w:val="1"/>
+      <w:numFmt w:val="bullet"/>
+      <w:lvlText w:val="o"/>
+      <w:lvlJc w:val="left"/>
+      <w:pPr>
+        <w:ind w:left="1440" w:hanging="360"/>
+      </w:pPr>
+      <w:rPr>
+        <w:rFonts w:ascii="Courier New" w:hAnsi="Courier New" w:cs="Courier New" w:hint="default"/>
+      </w:rPr>
+    </w:lvl>
+    <w:lvl w:ilvl="2" w:tplc="04160005" w:tentative="1">
+      <w:start w:val="1"/>
+      <w:numFmt w:val="bullet"/>
+      <w:lvlText w:val=""/>
+      <w:lvlJc w:val="left"/>
+      <w:pPr>
+        <w:ind w:left="2160" w:hanging="360"/>
+      </w:pPr>
+      <w:rPr>
+        <w:rFonts w:ascii="Wingdings" w:hAnsi="Wingdings" w:hint="default"/>
+      </w:rPr>
+    </w:lvl>
+    <w:lvl w:ilvl="3" w:tplc="04160001" w:tentative="1">
+      <w:start w:val="1"/>
+      <w:numFmt w:val="bullet"/>
+      <w:lvlText w:val=""/>
+      <w:lvlJc w:val="left"/>
+      <w:pPr>
+        <w:ind w:left="2880" w:hanging="360"/>
+      </w:pPr>
+      <w:rPr>
+        <w:rFonts w:ascii="Symbol" w:hAnsi="Symbol" w:hint="default"/>
+      </w:rPr>
+    </w:lvl>
+    <w:lvl w:ilvl="4" w:tplc="04160003" w:tentative="1">
+      <w:start w:val="1"/>
+      <w:numFmt w:val="bullet"/>
+      <w:lvlText w:val="o"/>
+      <w:lvlJc w:val="left"/>
+      <w:pPr>
+        <w:ind w:left="3600" w:hanging="360"/>
+      </w:pPr>
+      <w:rPr>
+        <w:rFonts w:ascii="Courier New" w:hAnsi="Courier New" w:cs="Courier New" w:hint="default"/>
+      </w:rPr>
+    </w:lvl>
+    <w:lvl w:ilvl="5" w:tplc="04160005" w:tentative="1">
+      <w:start w:val="1"/>
+      <w:numFmt w:val="bullet"/>
+      <w:lvlText w:val=""/>
+      <w:lvlJc w:val="left"/>
+      <w:pPr>
+        <w:ind w:left="4320" w:hanging="360"/>
+      </w:pPr>
+      <w:rPr>
+        <w:rFonts w:ascii="Wingdings" w:hAnsi="Wingdings" w:hint="default"/>
+      </w:rPr>
+    </w:lvl>
+    <w:lvl w:ilvl="6" w:tplc="04160001" w:tentative="1">
+      <w:start w:val="1"/>
+      <w:numFmt w:val="bullet"/>
+      <w:lvlText w:val=""/>
+      <w:lvlJc w:val="left"/>
+      <w:pPr>
+        <w:ind w:left="5040" w:hanging="360"/>
+      </w:pPr>
+      <w:rPr>
+        <w:rFonts w:ascii="Symbol" w:hAnsi="Symbol" w:hint="default"/>
+      </w:rPr>
+    </w:lvl>
+    <w:lvl w:ilvl="7" w:tplc="04160003" w:tentative="1">
+      <w:start w:val="1"/>
+      <w:numFmt w:val="bullet"/>
+      <w:lvlText w:val="o"/>
+      <w:lvlJc w:val="left"/>
+      <w:pPr>
+        <w:ind w:left="5760" w:hanging="360"/>
+      </w:pPr>
+      <w:rPr>
+        <w:rFonts w:ascii="Courier New" w:hAnsi="Courier New" w:cs="Courier New" w:hint="default"/>
+      </w:rPr>
+    </w:lvl>
+    <w:lvl w:ilvl="8" w:tplc="04160005" w:tentative="1">
+      <w:start w:val="1"/>
+      <w:numFmt w:val="bullet"/>
+      <w:lvlText w:val=""/>
+      <w:lvlJc w:val="left"/>
+      <w:pPr>
+        <w:ind w:left="6480" w:hanging="360"/>
+      </w:pPr>
+      <w:rPr>
+        <w:rFonts w:ascii="Wingdings" w:hAnsi="Wingdings" w:hint="default"/>
+      </w:rPr>
+    </w:lvl>
+  </w:abstractNum>
+  <w:abstractNum w:abstractNumId="15" w15:restartNumberingAfterBreak="0">
     <w:nsid w:val="2A071A89"/>
     <w:multiLevelType w:val="hybridMultilevel"/>
     <w:tmpl w:val="786AD4B2"/>
@@ -6423,7 +8331,120 @@
       </w:rPr>
     </w:lvl>
   </w:abstractNum>
-  <w:abstractNum w:abstractNumId="9" w15:restartNumberingAfterBreak="0">
+  <w:abstractNum w:abstractNumId="16" w15:restartNumberingAfterBreak="0">
+    <w:nsid w:val="2CA20ABF"/>
+    <w:multiLevelType w:val="hybridMultilevel"/>
+    <w:tmpl w:val="CF348ED8"/>
+    <w:lvl w:ilvl="0" w:tplc="04160001">
+      <w:start w:val="1"/>
+      <w:numFmt w:val="bullet"/>
+      <w:lvlText w:val=""/>
+      <w:lvlJc w:val="left"/>
+      <w:pPr>
+        <w:ind w:left="720" w:hanging="360"/>
+      </w:pPr>
+      <w:rPr>
+        <w:rFonts w:ascii="Symbol" w:hAnsi="Symbol" w:hint="default"/>
+      </w:rPr>
+    </w:lvl>
+    <w:lvl w:ilvl="1" w:tplc="04160003" w:tentative="1">
+      <w:start w:val="1"/>
+      <w:numFmt w:val="bullet"/>
+      <w:lvlText w:val="o"/>
+      <w:lvlJc w:val="left"/>
+      <w:pPr>
+        <w:ind w:left="1440" w:hanging="360"/>
+      </w:pPr>
+      <w:rPr>
+        <w:rFonts w:ascii="Courier New" w:hAnsi="Courier New" w:cs="Courier New" w:hint="default"/>
+      </w:rPr>
+    </w:lvl>
+    <w:lvl w:ilvl="2" w:tplc="04160005" w:tentative="1">
+      <w:start w:val="1"/>
+      <w:numFmt w:val="bullet"/>
+      <w:lvlText w:val=""/>
+      <w:lvlJc w:val="left"/>
+      <w:pPr>
+        <w:ind w:left="2160" w:hanging="360"/>
+      </w:pPr>
+      <w:rPr>
+        <w:rFonts w:ascii="Wingdings" w:hAnsi="Wingdings" w:hint="default"/>
+      </w:rPr>
+    </w:lvl>
+    <w:lvl w:ilvl="3" w:tplc="04160001" w:tentative="1">
+      <w:start w:val="1"/>
+      <w:numFmt w:val="bullet"/>
+      <w:lvlText w:val=""/>
+      <w:lvlJc w:val="left"/>
+      <w:pPr>
+        <w:ind w:left="2880" w:hanging="360"/>
+      </w:pPr>
+      <w:rPr>
+        <w:rFonts w:ascii="Symbol" w:hAnsi="Symbol" w:hint="default"/>
+      </w:rPr>
+    </w:lvl>
+    <w:lvl w:ilvl="4" w:tplc="04160003" w:tentative="1">
+      <w:start w:val="1"/>
+      <w:numFmt w:val="bullet"/>
+      <w:lvlText w:val="o"/>
+      <w:lvlJc w:val="left"/>
+      <w:pPr>
+        <w:ind w:left="3600" w:hanging="360"/>
+      </w:pPr>
+      <w:rPr>
+        <w:rFonts w:ascii="Courier New" w:hAnsi="Courier New" w:cs="Courier New" w:hint="default"/>
+      </w:rPr>
+    </w:lvl>
+    <w:lvl w:ilvl="5" w:tplc="04160005" w:tentative="1">
+      <w:start w:val="1"/>
+      <w:numFmt w:val="bullet"/>
+      <w:lvlText w:val=""/>
+      <w:lvlJc w:val="left"/>
+      <w:pPr>
+        <w:ind w:left="4320" w:hanging="360"/>
+      </w:pPr>
+      <w:rPr>
+        <w:rFonts w:ascii="Wingdings" w:hAnsi="Wingdings" w:hint="default"/>
+      </w:rPr>
+    </w:lvl>
+    <w:lvl w:ilvl="6" w:tplc="04160001" w:tentative="1">
+      <w:start w:val="1"/>
+      <w:numFmt w:val="bullet"/>
+      <w:lvlText w:val=""/>
+      <w:lvlJc w:val="left"/>
+      <w:pPr>
+        <w:ind w:left="5040" w:hanging="360"/>
+      </w:pPr>
+      <w:rPr>
+        <w:rFonts w:ascii="Symbol" w:hAnsi="Symbol" w:hint="default"/>
+      </w:rPr>
+    </w:lvl>
+    <w:lvl w:ilvl="7" w:tplc="04160003" w:tentative="1">
+      <w:start w:val="1"/>
+      <w:numFmt w:val="bullet"/>
+      <w:lvlText w:val="o"/>
+      <w:lvlJc w:val="left"/>
+      <w:pPr>
+        <w:ind w:left="5760" w:hanging="360"/>
+      </w:pPr>
+      <w:rPr>
+        <w:rFonts w:ascii="Courier New" w:hAnsi="Courier New" w:cs="Courier New" w:hint="default"/>
+      </w:rPr>
+    </w:lvl>
+    <w:lvl w:ilvl="8" w:tplc="04160005" w:tentative="1">
+      <w:start w:val="1"/>
+      <w:numFmt w:val="bullet"/>
+      <w:lvlText w:val=""/>
+      <w:lvlJc w:val="left"/>
+      <w:pPr>
+        <w:ind w:left="6480" w:hanging="360"/>
+      </w:pPr>
+      <w:rPr>
+        <w:rFonts w:ascii="Wingdings" w:hAnsi="Wingdings" w:hint="default"/>
+      </w:rPr>
+    </w:lvl>
+  </w:abstractNum>
+  <w:abstractNum w:abstractNumId="17" w15:restartNumberingAfterBreak="0">
     <w:nsid w:val="2D3F0B89"/>
     <w:multiLevelType w:val="hybridMultilevel"/>
     <w:tmpl w:val="51E42296"/>
@@ -6536,7 +8557,7 @@
       </w:rPr>
     </w:lvl>
   </w:abstractNum>
-  <w:abstractNum w:abstractNumId="10" w15:restartNumberingAfterBreak="0">
+  <w:abstractNum w:abstractNumId="18" w15:restartNumberingAfterBreak="0">
     <w:nsid w:val="2FB436A2"/>
     <w:multiLevelType w:val="hybridMultilevel"/>
     <w:tmpl w:val="39889C8E"/>
@@ -6649,7 +8670,7 @@
       </w:rPr>
     </w:lvl>
   </w:abstractNum>
-  <w:abstractNum w:abstractNumId="11" w15:restartNumberingAfterBreak="0">
+  <w:abstractNum w:abstractNumId="19" w15:restartNumberingAfterBreak="0">
     <w:nsid w:val="30A85EE3"/>
     <w:multiLevelType w:val="hybridMultilevel"/>
     <w:tmpl w:val="077471FC"/>
@@ -6762,7 +8783,7 @@
       </w:rPr>
     </w:lvl>
   </w:abstractNum>
-  <w:abstractNum w:abstractNumId="12" w15:restartNumberingAfterBreak="0">
+  <w:abstractNum w:abstractNumId="20" w15:restartNumberingAfterBreak="0">
     <w:nsid w:val="35A96499"/>
     <w:multiLevelType w:val="hybridMultilevel"/>
     <w:tmpl w:val="0D862136"/>
@@ -6851,7 +8872,7 @@
       </w:pPr>
     </w:lvl>
   </w:abstractNum>
-  <w:abstractNum w:abstractNumId="13" w15:restartNumberingAfterBreak="0">
+  <w:abstractNum w:abstractNumId="21" w15:restartNumberingAfterBreak="0">
     <w:nsid w:val="35CF01D0"/>
     <w:multiLevelType w:val="hybridMultilevel"/>
     <w:tmpl w:val="1CB48BC2"/>
@@ -6940,7 +8961,7 @@
       </w:pPr>
     </w:lvl>
   </w:abstractNum>
-  <w:abstractNum w:abstractNumId="14" w15:restartNumberingAfterBreak="0">
+  <w:abstractNum w:abstractNumId="22" w15:restartNumberingAfterBreak="0">
     <w:nsid w:val="36CA1164"/>
     <w:multiLevelType w:val="hybridMultilevel"/>
     <w:tmpl w:val="B776CDD0"/>
@@ -7053,7 +9074,7 @@
       </w:rPr>
     </w:lvl>
   </w:abstractNum>
-  <w:abstractNum w:abstractNumId="15" w15:restartNumberingAfterBreak="0">
+  <w:abstractNum w:abstractNumId="23" w15:restartNumberingAfterBreak="0">
     <w:nsid w:val="3ACB3A44"/>
     <w:multiLevelType w:val="multilevel"/>
     <w:tmpl w:val="EEEC92B8"/>
@@ -7174,7 +9195,7 @@
       </w:rPr>
     </w:lvl>
   </w:abstractNum>
-  <w:abstractNum w:abstractNumId="16" w15:restartNumberingAfterBreak="0">
+  <w:abstractNum w:abstractNumId="24" w15:restartNumberingAfterBreak="0">
     <w:nsid w:val="3F9A35D7"/>
     <w:multiLevelType w:val="multilevel"/>
     <w:tmpl w:val="4B90366E"/>
@@ -7287,7 +9308,7 @@
       </w:rPr>
     </w:lvl>
   </w:abstractNum>
-  <w:abstractNum w:abstractNumId="17" w15:restartNumberingAfterBreak="0">
+  <w:abstractNum w:abstractNumId="25" w15:restartNumberingAfterBreak="0">
     <w:nsid w:val="40665C3A"/>
     <w:multiLevelType w:val="hybridMultilevel"/>
     <w:tmpl w:val="B4ACA95E"/>
@@ -7400,7 +9421,120 @@
       </w:rPr>
     </w:lvl>
   </w:abstractNum>
-  <w:abstractNum w:abstractNumId="18" w15:restartNumberingAfterBreak="0">
+  <w:abstractNum w:abstractNumId="26" w15:restartNumberingAfterBreak="0">
+    <w:nsid w:val="40C16FE7"/>
+    <w:multiLevelType w:val="hybridMultilevel"/>
+    <w:tmpl w:val="D9040C30"/>
+    <w:lvl w:ilvl="0" w:tplc="04160001">
+      <w:start w:val="1"/>
+      <w:numFmt w:val="bullet"/>
+      <w:lvlText w:val=""/>
+      <w:lvlJc w:val="left"/>
+      <w:pPr>
+        <w:ind w:left="720" w:hanging="360"/>
+      </w:pPr>
+      <w:rPr>
+        <w:rFonts w:ascii="Symbol" w:hAnsi="Symbol" w:hint="default"/>
+      </w:rPr>
+    </w:lvl>
+    <w:lvl w:ilvl="1" w:tplc="04160003" w:tentative="1">
+      <w:start w:val="1"/>
+      <w:numFmt w:val="bullet"/>
+      <w:lvlText w:val="o"/>
+      <w:lvlJc w:val="left"/>
+      <w:pPr>
+        <w:ind w:left="1440" w:hanging="360"/>
+      </w:pPr>
+      <w:rPr>
+        <w:rFonts w:ascii="Courier New" w:hAnsi="Courier New" w:cs="Courier New" w:hint="default"/>
+      </w:rPr>
+    </w:lvl>
+    <w:lvl w:ilvl="2" w:tplc="04160005" w:tentative="1">
+      <w:start w:val="1"/>
+      <w:numFmt w:val="bullet"/>
+      <w:lvlText w:val=""/>
+      <w:lvlJc w:val="left"/>
+      <w:pPr>
+        <w:ind w:left="2160" w:hanging="360"/>
+      </w:pPr>
+      <w:rPr>
+        <w:rFonts w:ascii="Wingdings" w:hAnsi="Wingdings" w:hint="default"/>
+      </w:rPr>
+    </w:lvl>
+    <w:lvl w:ilvl="3" w:tplc="04160001" w:tentative="1">
+      <w:start w:val="1"/>
+      <w:numFmt w:val="bullet"/>
+      <w:lvlText w:val=""/>
+      <w:lvlJc w:val="left"/>
+      <w:pPr>
+        <w:ind w:left="2880" w:hanging="360"/>
+      </w:pPr>
+      <w:rPr>
+        <w:rFonts w:ascii="Symbol" w:hAnsi="Symbol" w:hint="default"/>
+      </w:rPr>
+    </w:lvl>
+    <w:lvl w:ilvl="4" w:tplc="04160003" w:tentative="1">
+      <w:start w:val="1"/>
+      <w:numFmt w:val="bullet"/>
+      <w:lvlText w:val="o"/>
+      <w:lvlJc w:val="left"/>
+      <w:pPr>
+        <w:ind w:left="3600" w:hanging="360"/>
+      </w:pPr>
+      <w:rPr>
+        <w:rFonts w:ascii="Courier New" w:hAnsi="Courier New" w:cs="Courier New" w:hint="default"/>
+      </w:rPr>
+    </w:lvl>
+    <w:lvl w:ilvl="5" w:tplc="04160005" w:tentative="1">
+      <w:start w:val="1"/>
+      <w:numFmt w:val="bullet"/>
+      <w:lvlText w:val=""/>
+      <w:lvlJc w:val="left"/>
+      <w:pPr>
+        <w:ind w:left="4320" w:hanging="360"/>
+      </w:pPr>
+      <w:rPr>
+        <w:rFonts w:ascii="Wingdings" w:hAnsi="Wingdings" w:hint="default"/>
+      </w:rPr>
+    </w:lvl>
+    <w:lvl w:ilvl="6" w:tplc="04160001" w:tentative="1">
+      <w:start w:val="1"/>
+      <w:numFmt w:val="bullet"/>
+      <w:lvlText w:val=""/>
+      <w:lvlJc w:val="left"/>
+      <w:pPr>
+        <w:ind w:left="5040" w:hanging="360"/>
+      </w:pPr>
+      <w:rPr>
+        <w:rFonts w:ascii="Symbol" w:hAnsi="Symbol" w:hint="default"/>
+      </w:rPr>
+    </w:lvl>
+    <w:lvl w:ilvl="7" w:tplc="04160003" w:tentative="1">
+      <w:start w:val="1"/>
+      <w:numFmt w:val="bullet"/>
+      <w:lvlText w:val="o"/>
+      <w:lvlJc w:val="left"/>
+      <w:pPr>
+        <w:ind w:left="5760" w:hanging="360"/>
+      </w:pPr>
+      <w:rPr>
+        <w:rFonts w:ascii="Courier New" w:hAnsi="Courier New" w:cs="Courier New" w:hint="default"/>
+      </w:rPr>
+    </w:lvl>
+    <w:lvl w:ilvl="8" w:tplc="04160005" w:tentative="1">
+      <w:start w:val="1"/>
+      <w:numFmt w:val="bullet"/>
+      <w:lvlText w:val=""/>
+      <w:lvlJc w:val="left"/>
+      <w:pPr>
+        <w:ind w:left="6480" w:hanging="360"/>
+      </w:pPr>
+      <w:rPr>
+        <w:rFonts w:ascii="Wingdings" w:hAnsi="Wingdings" w:hint="default"/>
+      </w:rPr>
+    </w:lvl>
+  </w:abstractNum>
+  <w:abstractNum w:abstractNumId="27" w15:restartNumberingAfterBreak="0">
     <w:nsid w:val="43B65DFE"/>
     <w:multiLevelType w:val="hybridMultilevel"/>
     <w:tmpl w:val="83F4A9B2"/>
@@ -7513,7 +9647,233 @@
       </w:rPr>
     </w:lvl>
   </w:abstractNum>
-  <w:abstractNum w:abstractNumId="19" w15:restartNumberingAfterBreak="0">
+  <w:abstractNum w:abstractNumId="28" w15:restartNumberingAfterBreak="0">
+    <w:nsid w:val="440F410F"/>
+    <w:multiLevelType w:val="hybridMultilevel"/>
+    <w:tmpl w:val="2C9A8302"/>
+    <w:lvl w:ilvl="0" w:tplc="04160001">
+      <w:start w:val="1"/>
+      <w:numFmt w:val="bullet"/>
+      <w:lvlText w:val=""/>
+      <w:lvlJc w:val="left"/>
+      <w:pPr>
+        <w:ind w:left="1080" w:hanging="360"/>
+      </w:pPr>
+      <w:rPr>
+        <w:rFonts w:ascii="Symbol" w:hAnsi="Symbol" w:hint="default"/>
+      </w:rPr>
+    </w:lvl>
+    <w:lvl w:ilvl="1" w:tplc="04160003" w:tentative="1">
+      <w:start w:val="1"/>
+      <w:numFmt w:val="bullet"/>
+      <w:lvlText w:val="o"/>
+      <w:lvlJc w:val="left"/>
+      <w:pPr>
+        <w:ind w:left="1800" w:hanging="360"/>
+      </w:pPr>
+      <w:rPr>
+        <w:rFonts w:ascii="Courier New" w:hAnsi="Courier New" w:cs="Courier New" w:hint="default"/>
+      </w:rPr>
+    </w:lvl>
+    <w:lvl w:ilvl="2" w:tplc="04160005" w:tentative="1">
+      <w:start w:val="1"/>
+      <w:numFmt w:val="bullet"/>
+      <w:lvlText w:val=""/>
+      <w:lvlJc w:val="left"/>
+      <w:pPr>
+        <w:ind w:left="2520" w:hanging="360"/>
+      </w:pPr>
+      <w:rPr>
+        <w:rFonts w:ascii="Wingdings" w:hAnsi="Wingdings" w:hint="default"/>
+      </w:rPr>
+    </w:lvl>
+    <w:lvl w:ilvl="3" w:tplc="04160001" w:tentative="1">
+      <w:start w:val="1"/>
+      <w:numFmt w:val="bullet"/>
+      <w:lvlText w:val=""/>
+      <w:lvlJc w:val="left"/>
+      <w:pPr>
+        <w:ind w:left="3240" w:hanging="360"/>
+      </w:pPr>
+      <w:rPr>
+        <w:rFonts w:ascii="Symbol" w:hAnsi="Symbol" w:hint="default"/>
+      </w:rPr>
+    </w:lvl>
+    <w:lvl w:ilvl="4" w:tplc="04160003" w:tentative="1">
+      <w:start w:val="1"/>
+      <w:numFmt w:val="bullet"/>
+      <w:lvlText w:val="o"/>
+      <w:lvlJc w:val="left"/>
+      <w:pPr>
+        <w:ind w:left="3960" w:hanging="360"/>
+      </w:pPr>
+      <w:rPr>
+        <w:rFonts w:ascii="Courier New" w:hAnsi="Courier New" w:cs="Courier New" w:hint="default"/>
+      </w:rPr>
+    </w:lvl>
+    <w:lvl w:ilvl="5" w:tplc="04160005" w:tentative="1">
+      <w:start w:val="1"/>
+      <w:numFmt w:val="bullet"/>
+      <w:lvlText w:val=""/>
+      <w:lvlJc w:val="left"/>
+      <w:pPr>
+        <w:ind w:left="4680" w:hanging="360"/>
+      </w:pPr>
+      <w:rPr>
+        <w:rFonts w:ascii="Wingdings" w:hAnsi="Wingdings" w:hint="default"/>
+      </w:rPr>
+    </w:lvl>
+    <w:lvl w:ilvl="6" w:tplc="04160001" w:tentative="1">
+      <w:start w:val="1"/>
+      <w:numFmt w:val="bullet"/>
+      <w:lvlText w:val=""/>
+      <w:lvlJc w:val="left"/>
+      <w:pPr>
+        <w:ind w:left="5400" w:hanging="360"/>
+      </w:pPr>
+      <w:rPr>
+        <w:rFonts w:ascii="Symbol" w:hAnsi="Symbol" w:hint="default"/>
+      </w:rPr>
+    </w:lvl>
+    <w:lvl w:ilvl="7" w:tplc="04160003" w:tentative="1">
+      <w:start w:val="1"/>
+      <w:numFmt w:val="bullet"/>
+      <w:lvlText w:val="o"/>
+      <w:lvlJc w:val="left"/>
+      <w:pPr>
+        <w:ind w:left="6120" w:hanging="360"/>
+      </w:pPr>
+      <w:rPr>
+        <w:rFonts w:ascii="Courier New" w:hAnsi="Courier New" w:cs="Courier New" w:hint="default"/>
+      </w:rPr>
+    </w:lvl>
+    <w:lvl w:ilvl="8" w:tplc="04160005" w:tentative="1">
+      <w:start w:val="1"/>
+      <w:numFmt w:val="bullet"/>
+      <w:lvlText w:val=""/>
+      <w:lvlJc w:val="left"/>
+      <w:pPr>
+        <w:ind w:left="6840" w:hanging="360"/>
+      </w:pPr>
+      <w:rPr>
+        <w:rFonts w:ascii="Wingdings" w:hAnsi="Wingdings" w:hint="default"/>
+      </w:rPr>
+    </w:lvl>
+  </w:abstractNum>
+  <w:abstractNum w:abstractNumId="29" w15:restartNumberingAfterBreak="0">
+    <w:nsid w:val="451E56C9"/>
+    <w:multiLevelType w:val="hybridMultilevel"/>
+    <w:tmpl w:val="3CC265D8"/>
+    <w:lvl w:ilvl="0" w:tplc="04160001">
+      <w:start w:val="1"/>
+      <w:numFmt w:val="bullet"/>
+      <w:lvlText w:val=""/>
+      <w:lvlJc w:val="left"/>
+      <w:pPr>
+        <w:ind w:left="720" w:hanging="360"/>
+      </w:pPr>
+      <w:rPr>
+        <w:rFonts w:ascii="Symbol" w:hAnsi="Symbol" w:hint="default"/>
+      </w:rPr>
+    </w:lvl>
+    <w:lvl w:ilvl="1" w:tplc="04160003" w:tentative="1">
+      <w:start w:val="1"/>
+      <w:numFmt w:val="bullet"/>
+      <w:lvlText w:val="o"/>
+      <w:lvlJc w:val="left"/>
+      <w:pPr>
+        <w:ind w:left="1440" w:hanging="360"/>
+      </w:pPr>
+      <w:rPr>
+        <w:rFonts w:ascii="Courier New" w:hAnsi="Courier New" w:cs="Courier New" w:hint="default"/>
+      </w:rPr>
+    </w:lvl>
+    <w:lvl w:ilvl="2" w:tplc="04160005" w:tentative="1">
+      <w:start w:val="1"/>
+      <w:numFmt w:val="bullet"/>
+      <w:lvlText w:val=""/>
+      <w:lvlJc w:val="left"/>
+      <w:pPr>
+        <w:ind w:left="2160" w:hanging="360"/>
+      </w:pPr>
+      <w:rPr>
+        <w:rFonts w:ascii="Wingdings" w:hAnsi="Wingdings" w:hint="default"/>
+      </w:rPr>
+    </w:lvl>
+    <w:lvl w:ilvl="3" w:tplc="04160001" w:tentative="1">
+      <w:start w:val="1"/>
+      <w:numFmt w:val="bullet"/>
+      <w:lvlText w:val=""/>
+      <w:lvlJc w:val="left"/>
+      <w:pPr>
+        <w:ind w:left="2880" w:hanging="360"/>
+      </w:pPr>
+      <w:rPr>
+        <w:rFonts w:ascii="Symbol" w:hAnsi="Symbol" w:hint="default"/>
+      </w:rPr>
+    </w:lvl>
+    <w:lvl w:ilvl="4" w:tplc="04160003" w:tentative="1">
+      <w:start w:val="1"/>
+      <w:numFmt w:val="bullet"/>
+      <w:lvlText w:val="o"/>
+      <w:lvlJc w:val="left"/>
+      <w:pPr>
+        <w:ind w:left="3600" w:hanging="360"/>
+      </w:pPr>
+      <w:rPr>
+        <w:rFonts w:ascii="Courier New" w:hAnsi="Courier New" w:cs="Courier New" w:hint="default"/>
+      </w:rPr>
+    </w:lvl>
+    <w:lvl w:ilvl="5" w:tplc="04160005" w:tentative="1">
+      <w:start w:val="1"/>
+      <w:numFmt w:val="bullet"/>
+      <w:lvlText w:val=""/>
+      <w:lvlJc w:val="left"/>
+      <w:pPr>
+        <w:ind w:left="4320" w:hanging="360"/>
+      </w:pPr>
+      <w:rPr>
+        <w:rFonts w:ascii="Wingdings" w:hAnsi="Wingdings" w:hint="default"/>
+      </w:rPr>
+    </w:lvl>
+    <w:lvl w:ilvl="6" w:tplc="04160001" w:tentative="1">
+      <w:start w:val="1"/>
+      <w:numFmt w:val="bullet"/>
+      <w:lvlText w:val=""/>
+      <w:lvlJc w:val="left"/>
+      <w:pPr>
+        <w:ind w:left="5040" w:hanging="360"/>
+      </w:pPr>
+      <w:rPr>
+        <w:rFonts w:ascii="Symbol" w:hAnsi="Symbol" w:hint="default"/>
+      </w:rPr>
+    </w:lvl>
+    <w:lvl w:ilvl="7" w:tplc="04160003" w:tentative="1">
+      <w:start w:val="1"/>
+      <w:numFmt w:val="bullet"/>
+      <w:lvlText w:val="o"/>
+      <w:lvlJc w:val="left"/>
+      <w:pPr>
+        <w:ind w:left="5760" w:hanging="360"/>
+      </w:pPr>
+      <w:rPr>
+        <w:rFonts w:ascii="Courier New" w:hAnsi="Courier New" w:cs="Courier New" w:hint="default"/>
+      </w:rPr>
+    </w:lvl>
+    <w:lvl w:ilvl="8" w:tplc="04160005" w:tentative="1">
+      <w:start w:val="1"/>
+      <w:numFmt w:val="bullet"/>
+      <w:lvlText w:val=""/>
+      <w:lvlJc w:val="left"/>
+      <w:pPr>
+        <w:ind w:left="6480" w:hanging="360"/>
+      </w:pPr>
+      <w:rPr>
+        <w:rFonts w:ascii="Wingdings" w:hAnsi="Wingdings" w:hint="default"/>
+      </w:rPr>
+    </w:lvl>
+  </w:abstractNum>
+  <w:abstractNum w:abstractNumId="30" w15:restartNumberingAfterBreak="0">
     <w:nsid w:val="4D353BD9"/>
     <w:multiLevelType w:val="hybridMultilevel"/>
     <w:tmpl w:val="6D86435E"/>
@@ -7626,7 +9986,7 @@
       </w:rPr>
     </w:lvl>
   </w:abstractNum>
-  <w:abstractNum w:abstractNumId="20" w15:restartNumberingAfterBreak="0">
+  <w:abstractNum w:abstractNumId="31" w15:restartNumberingAfterBreak="0">
     <w:nsid w:val="535816BF"/>
     <w:multiLevelType w:val="hybridMultilevel"/>
     <w:tmpl w:val="21F89CF2"/>
@@ -7739,7 +10099,7 @@
       </w:rPr>
     </w:lvl>
   </w:abstractNum>
-  <w:abstractNum w:abstractNumId="21" w15:restartNumberingAfterBreak="0">
+  <w:abstractNum w:abstractNumId="32" w15:restartNumberingAfterBreak="0">
     <w:nsid w:val="547002D0"/>
     <w:multiLevelType w:val="hybridMultilevel"/>
     <w:tmpl w:val="1D4EBAD0"/>
@@ -7852,7 +10212,7 @@
       </w:rPr>
     </w:lvl>
   </w:abstractNum>
-  <w:abstractNum w:abstractNumId="22" w15:restartNumberingAfterBreak="0">
+  <w:abstractNum w:abstractNumId="33" w15:restartNumberingAfterBreak="0">
     <w:nsid w:val="57CF5599"/>
     <w:multiLevelType w:val="hybridMultilevel"/>
     <w:tmpl w:val="6C849156"/>
@@ -7941,10 +10301,123 @@
       </w:pPr>
     </w:lvl>
   </w:abstractNum>
-  <w:abstractNum w:abstractNumId="23" w15:restartNumberingAfterBreak="0">
+  <w:abstractNum w:abstractNumId="34" w15:restartNumberingAfterBreak="0">
+    <w:nsid w:val="59C70025"/>
+    <w:multiLevelType w:val="hybridMultilevel"/>
+    <w:tmpl w:val="FFB2F1DE"/>
+    <w:lvl w:ilvl="0" w:tplc="BE10F78A">
+      <w:start w:val="2"/>
+      <w:numFmt w:val="bullet"/>
+      <w:lvlText w:val="•"/>
+      <w:lvlJc w:val="left"/>
+      <w:pPr>
+        <w:ind w:left="720" w:hanging="360"/>
+      </w:pPr>
+      <w:rPr>
+        <w:rFonts w:ascii="Arial" w:eastAsia="Times New Roman" w:hAnsi="Arial" w:cs="Arial" w:hint="default"/>
+      </w:rPr>
+    </w:lvl>
+    <w:lvl w:ilvl="1" w:tplc="04160003" w:tentative="1">
+      <w:start w:val="1"/>
+      <w:numFmt w:val="bullet"/>
+      <w:lvlText w:val="o"/>
+      <w:lvlJc w:val="left"/>
+      <w:pPr>
+        <w:ind w:left="1440" w:hanging="360"/>
+      </w:pPr>
+      <w:rPr>
+        <w:rFonts w:ascii="Courier New" w:hAnsi="Courier New" w:cs="Courier New" w:hint="default"/>
+      </w:rPr>
+    </w:lvl>
+    <w:lvl w:ilvl="2" w:tplc="04160005" w:tentative="1">
+      <w:start w:val="1"/>
+      <w:numFmt w:val="bullet"/>
+      <w:lvlText w:val=""/>
+      <w:lvlJc w:val="left"/>
+      <w:pPr>
+        <w:ind w:left="2160" w:hanging="360"/>
+      </w:pPr>
+      <w:rPr>
+        <w:rFonts w:ascii="Wingdings" w:hAnsi="Wingdings" w:hint="default"/>
+      </w:rPr>
+    </w:lvl>
+    <w:lvl w:ilvl="3" w:tplc="04160001" w:tentative="1">
+      <w:start w:val="1"/>
+      <w:numFmt w:val="bullet"/>
+      <w:lvlText w:val=""/>
+      <w:lvlJc w:val="left"/>
+      <w:pPr>
+        <w:ind w:left="2880" w:hanging="360"/>
+      </w:pPr>
+      <w:rPr>
+        <w:rFonts w:ascii="Symbol" w:hAnsi="Symbol" w:hint="default"/>
+      </w:rPr>
+    </w:lvl>
+    <w:lvl w:ilvl="4" w:tplc="04160003" w:tentative="1">
+      <w:start w:val="1"/>
+      <w:numFmt w:val="bullet"/>
+      <w:lvlText w:val="o"/>
+      <w:lvlJc w:val="left"/>
+      <w:pPr>
+        <w:ind w:left="3600" w:hanging="360"/>
+      </w:pPr>
+      <w:rPr>
+        <w:rFonts w:ascii="Courier New" w:hAnsi="Courier New" w:cs="Courier New" w:hint="default"/>
+      </w:rPr>
+    </w:lvl>
+    <w:lvl w:ilvl="5" w:tplc="04160005" w:tentative="1">
+      <w:start w:val="1"/>
+      <w:numFmt w:val="bullet"/>
+      <w:lvlText w:val=""/>
+      <w:lvlJc w:val="left"/>
+      <w:pPr>
+        <w:ind w:left="4320" w:hanging="360"/>
+      </w:pPr>
+      <w:rPr>
+        <w:rFonts w:ascii="Wingdings" w:hAnsi="Wingdings" w:hint="default"/>
+      </w:rPr>
+    </w:lvl>
+    <w:lvl w:ilvl="6" w:tplc="04160001" w:tentative="1">
+      <w:start w:val="1"/>
+      <w:numFmt w:val="bullet"/>
+      <w:lvlText w:val=""/>
+      <w:lvlJc w:val="left"/>
+      <w:pPr>
+        <w:ind w:left="5040" w:hanging="360"/>
+      </w:pPr>
+      <w:rPr>
+        <w:rFonts w:ascii="Symbol" w:hAnsi="Symbol" w:hint="default"/>
+      </w:rPr>
+    </w:lvl>
+    <w:lvl w:ilvl="7" w:tplc="04160003" w:tentative="1">
+      <w:start w:val="1"/>
+      <w:numFmt w:val="bullet"/>
+      <w:lvlText w:val="o"/>
+      <w:lvlJc w:val="left"/>
+      <w:pPr>
+        <w:ind w:left="5760" w:hanging="360"/>
+      </w:pPr>
+      <w:rPr>
+        <w:rFonts w:ascii="Courier New" w:hAnsi="Courier New" w:cs="Courier New" w:hint="default"/>
+      </w:rPr>
+    </w:lvl>
+    <w:lvl w:ilvl="8" w:tplc="04160005" w:tentative="1">
+      <w:start w:val="1"/>
+      <w:numFmt w:val="bullet"/>
+      <w:lvlText w:val=""/>
+      <w:lvlJc w:val="left"/>
+      <w:pPr>
+        <w:ind w:left="6480" w:hanging="360"/>
+      </w:pPr>
+      <w:rPr>
+        <w:rFonts w:ascii="Wingdings" w:hAnsi="Wingdings" w:hint="default"/>
+      </w:rPr>
+    </w:lvl>
+  </w:abstractNum>
+  <w:abstractNum w:abstractNumId="35" w15:restartNumberingAfterBreak="0">
     <w:nsid w:val="5B384EF3"/>
     <w:multiLevelType w:val="hybridMultilevel"/>
-    <w:tmpl w:val="9B94FE3E"/>
+    <w:tmpl w:val="F06C103A"/>
     <w:lvl w:ilvl="0" w:tplc="04160001">
       <w:start w:val="1"/>
       <w:numFmt w:val="bullet"/>
@@ -8054,7 +10527,7 @@
       </w:rPr>
     </w:lvl>
   </w:abstractNum>
-  <w:abstractNum w:abstractNumId="24" w15:restartNumberingAfterBreak="0">
+  <w:abstractNum w:abstractNumId="36" w15:restartNumberingAfterBreak="0">
     <w:nsid w:val="61F6573F"/>
     <w:multiLevelType w:val="multilevel"/>
     <w:tmpl w:val="AE0A5B5C"/>
@@ -8167,7 +10640,120 @@
       </w:rPr>
     </w:lvl>
   </w:abstractNum>
-  <w:abstractNum w:abstractNumId="25" w15:restartNumberingAfterBreak="0">
+  <w:abstractNum w:abstractNumId="37" w15:restartNumberingAfterBreak="0">
+    <w:nsid w:val="6339459B"/>
+    <w:multiLevelType w:val="hybridMultilevel"/>
+    <w:tmpl w:val="1B38A220"/>
+    <w:lvl w:ilvl="0" w:tplc="04160001">
+      <w:start w:val="1"/>
+      <w:numFmt w:val="bullet"/>
+      <w:lvlText w:val=""/>
+      <w:lvlJc w:val="left"/>
+      <w:pPr>
+        <w:ind w:left="1080" w:hanging="360"/>
+      </w:pPr>
+      <w:rPr>
+        <w:rFonts w:ascii="Symbol" w:hAnsi="Symbol" w:hint="default"/>
+      </w:rPr>
+    </w:lvl>
+    <w:lvl w:ilvl="1" w:tplc="04160003" w:tentative="1">
+      <w:start w:val="1"/>
+      <w:numFmt w:val="bullet"/>
+      <w:lvlText w:val="o"/>
+      <w:lvlJc w:val="left"/>
+      <w:pPr>
+        <w:ind w:left="1800" w:hanging="360"/>
+      </w:pPr>
+      <w:rPr>
+        <w:rFonts w:ascii="Courier New" w:hAnsi="Courier New" w:cs="Courier New" w:hint="default"/>
+      </w:rPr>
+    </w:lvl>
+    <w:lvl w:ilvl="2" w:tplc="04160005" w:tentative="1">
+      <w:start w:val="1"/>
+      <w:numFmt w:val="bullet"/>
+      <w:lvlText w:val=""/>
+      <w:lvlJc w:val="left"/>
+      <w:pPr>
+        <w:ind w:left="2520" w:hanging="360"/>
+      </w:pPr>
+      <w:rPr>
+        <w:rFonts w:ascii="Wingdings" w:hAnsi="Wingdings" w:hint="default"/>
+      </w:rPr>
+    </w:lvl>
+    <w:lvl w:ilvl="3" w:tplc="04160001" w:tentative="1">
+      <w:start w:val="1"/>
+      <w:numFmt w:val="bullet"/>
+      <w:lvlText w:val=""/>
+      <w:lvlJc w:val="left"/>
+      <w:pPr>
+        <w:ind w:left="3240" w:hanging="360"/>
+      </w:pPr>
+      <w:rPr>
+        <w:rFonts w:ascii="Symbol" w:hAnsi="Symbol" w:hint="default"/>
+      </w:rPr>
+    </w:lvl>
+    <w:lvl w:ilvl="4" w:tplc="04160003" w:tentative="1">
+      <w:start w:val="1"/>
+      <w:numFmt w:val="bullet"/>
+      <w:lvlText w:val="o"/>
+      <w:lvlJc w:val="left"/>
+      <w:pPr>
+        <w:ind w:left="3960" w:hanging="360"/>
+      </w:pPr>
+      <w:rPr>
+        <w:rFonts w:ascii="Courier New" w:hAnsi="Courier New" w:cs="Courier New" w:hint="default"/>
+      </w:rPr>
+    </w:lvl>
+    <w:lvl w:ilvl="5" w:tplc="04160005" w:tentative="1">
+      <w:start w:val="1"/>
+      <w:numFmt w:val="bullet"/>
+      <w:lvlText w:val=""/>
+      <w:lvlJc w:val="left"/>
+      <w:pPr>
+        <w:ind w:left="4680" w:hanging="360"/>
+      </w:pPr>
+      <w:rPr>
+        <w:rFonts w:ascii="Wingdings" w:hAnsi="Wingdings" w:hint="default"/>
+      </w:rPr>
+    </w:lvl>
+    <w:lvl w:ilvl="6" w:tplc="04160001" w:tentative="1">
+      <w:start w:val="1"/>
+      <w:numFmt w:val="bullet"/>
+      <w:lvlText w:val=""/>
+      <w:lvlJc w:val="left"/>
+      <w:pPr>
+        <w:ind w:left="5400" w:hanging="360"/>
+      </w:pPr>
+      <w:rPr>
+        <w:rFonts w:ascii="Symbol" w:hAnsi="Symbol" w:hint="default"/>
+      </w:rPr>
+    </w:lvl>
+    <w:lvl w:ilvl="7" w:tplc="04160003" w:tentative="1">
+      <w:start w:val="1"/>
+      <w:numFmt w:val="bullet"/>
+      <w:lvlText w:val="o"/>
+      <w:lvlJc w:val="left"/>
+      <w:pPr>
+        <w:ind w:left="6120" w:hanging="360"/>
+      </w:pPr>
+      <w:rPr>
+        <w:rFonts w:ascii="Courier New" w:hAnsi="Courier New" w:cs="Courier New" w:hint="default"/>
+      </w:rPr>
+    </w:lvl>
+    <w:lvl w:ilvl="8" w:tplc="04160005" w:tentative="1">
+      <w:start w:val="1"/>
+      <w:numFmt w:val="bullet"/>
+      <w:lvlText w:val=""/>
+      <w:lvlJc w:val="left"/>
+      <w:pPr>
+        <w:ind w:left="6840" w:hanging="360"/>
+      </w:pPr>
+      <w:rPr>
+        <w:rFonts w:ascii="Wingdings" w:hAnsi="Wingdings" w:hint="default"/>
+      </w:rPr>
+    </w:lvl>
+  </w:abstractNum>
+  <w:abstractNum w:abstractNumId="38" w15:restartNumberingAfterBreak="0">
     <w:nsid w:val="654128CF"/>
     <w:multiLevelType w:val="hybridMultilevel"/>
     <w:tmpl w:val="22626F2C"/>
@@ -8256,7 +10842,7 @@
       </w:pPr>
     </w:lvl>
   </w:abstractNum>
-  <w:abstractNum w:abstractNumId="26" w15:restartNumberingAfterBreak="0">
+  <w:abstractNum w:abstractNumId="39" w15:restartNumberingAfterBreak="0">
     <w:nsid w:val="67B71626"/>
     <w:multiLevelType w:val="hybridMultilevel"/>
     <w:tmpl w:val="AFD619C2"/>
@@ -8369,7 +10955,7 @@
       </w:rPr>
     </w:lvl>
   </w:abstractNum>
-  <w:abstractNum w:abstractNumId="27" w15:restartNumberingAfterBreak="0">
+  <w:abstractNum w:abstractNumId="40" w15:restartNumberingAfterBreak="0">
     <w:nsid w:val="68B64D36"/>
     <w:multiLevelType w:val="hybridMultilevel"/>
     <w:tmpl w:val="CEA05670"/>
@@ -8482,7 +11068,7 @@
       </w:rPr>
     </w:lvl>
   </w:abstractNum>
-  <w:abstractNum w:abstractNumId="28" w15:restartNumberingAfterBreak="0">
+  <w:abstractNum w:abstractNumId="41" w15:restartNumberingAfterBreak="0">
     <w:nsid w:val="6F9755A2"/>
     <w:multiLevelType w:val="hybridMultilevel"/>
     <w:tmpl w:val="D3AAD582"/>
@@ -8571,7 +11157,120 @@
       </w:pPr>
     </w:lvl>
   </w:abstractNum>
-  <w:abstractNum w:abstractNumId="29" w15:restartNumberingAfterBreak="0">
+  <w:abstractNum w:abstractNumId="42" w15:restartNumberingAfterBreak="0">
+    <w:nsid w:val="73DE6CBD"/>
+    <w:multiLevelType w:val="hybridMultilevel"/>
+    <w:tmpl w:val="C5CCAB40"/>
+    <w:lvl w:ilvl="0" w:tplc="04160001">
+      <w:start w:val="1"/>
+      <w:numFmt w:val="bullet"/>
+      <w:lvlText w:val=""/>
+      <w:lvlJc w:val="left"/>
+      <w:pPr>
+        <w:ind w:left="720" w:hanging="360"/>
+      </w:pPr>
+      <w:rPr>
+        <w:rFonts w:ascii="Symbol" w:hAnsi="Symbol" w:hint="default"/>
+      </w:rPr>
+    </w:lvl>
+    <w:lvl w:ilvl="1" w:tplc="04160003" w:tentative="1">
+      <w:start w:val="1"/>
+      <w:numFmt w:val="bullet"/>
+      <w:lvlText w:val="o"/>
+      <w:lvlJc w:val="left"/>
+      <w:pPr>
+        <w:ind w:left="1440" w:hanging="360"/>
+      </w:pPr>
+      <w:rPr>
+        <w:rFonts w:ascii="Courier New" w:hAnsi="Courier New" w:cs="Courier New" w:hint="default"/>
+      </w:rPr>
+    </w:lvl>
+    <w:lvl w:ilvl="2" w:tplc="04160005" w:tentative="1">
+      <w:start w:val="1"/>
+      <w:numFmt w:val="bullet"/>
+      <w:lvlText w:val=""/>
+      <w:lvlJc w:val="left"/>
+      <w:pPr>
+        <w:ind w:left="2160" w:hanging="360"/>
+      </w:pPr>
+      <w:rPr>
+        <w:rFonts w:ascii="Wingdings" w:hAnsi="Wingdings" w:hint="default"/>
+      </w:rPr>
+    </w:lvl>
+    <w:lvl w:ilvl="3" w:tplc="04160001" w:tentative="1">
+      <w:start w:val="1"/>
+      <w:numFmt w:val="bullet"/>
+      <w:lvlText w:val=""/>
+      <w:lvlJc w:val="left"/>
+      <w:pPr>
+        <w:ind w:left="2880" w:hanging="360"/>
+      </w:pPr>
+      <w:rPr>
+        <w:rFonts w:ascii="Symbol" w:hAnsi="Symbol" w:hint="default"/>
+      </w:rPr>
+    </w:lvl>
+    <w:lvl w:ilvl="4" w:tplc="04160003" w:tentative="1">
+      <w:start w:val="1"/>
+      <w:numFmt w:val="bullet"/>
+      <w:lvlText w:val="o"/>
+      <w:lvlJc w:val="left"/>
+      <w:pPr>
+        <w:ind w:left="3600" w:hanging="360"/>
+      </w:pPr>
+      <w:rPr>
+        <w:rFonts w:ascii="Courier New" w:hAnsi="Courier New" w:cs="Courier New" w:hint="default"/>
+      </w:rPr>
+    </w:lvl>
+    <w:lvl w:ilvl="5" w:tplc="04160005" w:tentative="1">
+      <w:start w:val="1"/>
+      <w:numFmt w:val="bullet"/>
+      <w:lvlText w:val=""/>
+      <w:lvlJc w:val="left"/>
+      <w:pPr>
+        <w:ind w:left="4320" w:hanging="360"/>
+      </w:pPr>
+      <w:rPr>
+        <w:rFonts w:ascii="Wingdings" w:hAnsi="Wingdings" w:hint="default"/>
+      </w:rPr>
+    </w:lvl>
+    <w:lvl w:ilvl="6" w:tplc="04160001" w:tentative="1">
+      <w:start w:val="1"/>
+      <w:numFmt w:val="bullet"/>
+      <w:lvlText w:val=""/>
+      <w:lvlJc w:val="left"/>
+      <w:pPr>
+        <w:ind w:left="5040" w:hanging="360"/>
+      </w:pPr>
+      <w:rPr>
+        <w:rFonts w:ascii="Symbol" w:hAnsi="Symbol" w:hint="default"/>
+      </w:rPr>
+    </w:lvl>
+    <w:lvl w:ilvl="7" w:tplc="04160003" w:tentative="1">
+      <w:start w:val="1"/>
+      <w:numFmt w:val="bullet"/>
+      <w:lvlText w:val="o"/>
+      <w:lvlJc w:val="left"/>
+      <w:pPr>
+        <w:ind w:left="5760" w:hanging="360"/>
+      </w:pPr>
+      <w:rPr>
+        <w:rFonts w:ascii="Courier New" w:hAnsi="Courier New" w:cs="Courier New" w:hint="default"/>
+      </w:rPr>
+    </w:lvl>
+    <w:lvl w:ilvl="8" w:tplc="04160005" w:tentative="1">
+      <w:start w:val="1"/>
+      <w:numFmt w:val="bullet"/>
+      <w:lvlText w:val=""/>
+      <w:lvlJc w:val="left"/>
+      <w:pPr>
+        <w:ind w:left="6480" w:hanging="360"/>
+      </w:pPr>
+      <w:rPr>
+        <w:rFonts w:ascii="Wingdings" w:hAnsi="Wingdings" w:hint="default"/>
+      </w:rPr>
+    </w:lvl>
+  </w:abstractNum>
+  <w:abstractNum w:abstractNumId="43" w15:restartNumberingAfterBreak="0">
     <w:nsid w:val="77170B73"/>
     <w:multiLevelType w:val="hybridMultilevel"/>
     <w:tmpl w:val="2676E200"/>
@@ -8660,7 +11359,7 @@
       </w:pPr>
     </w:lvl>
   </w:abstractNum>
-  <w:abstractNum w:abstractNumId="30" w15:restartNumberingAfterBreak="0">
+  <w:abstractNum w:abstractNumId="44" w15:restartNumberingAfterBreak="0">
     <w:nsid w:val="7E6119CE"/>
     <w:multiLevelType w:val="hybridMultilevel"/>
     <w:tmpl w:val="459CCB0E"/>
@@ -8774,52 +11473,52 @@
     </w:lvl>
   </w:abstractNum>
   <w:num w:numId="1" w16cid:durableId="1029986501">
-    <w:abstractNumId w:val="5"/>
+    <w:abstractNumId w:val="6"/>
   </w:num>
   <w:num w:numId="2" w16cid:durableId="2008098039">
-    <w:abstractNumId w:val="12"/>
+    <w:abstractNumId w:val="20"/>
   </w:num>
   <w:num w:numId="3" w16cid:durableId="1180244290">
-    <w:abstractNumId w:val="10"/>
+    <w:abstractNumId w:val="18"/>
   </w:num>
   <w:num w:numId="4" w16cid:durableId="813909010">
-    <w:abstractNumId w:val="24"/>
+    <w:abstractNumId w:val="36"/>
   </w:num>
   <w:num w:numId="5" w16cid:durableId="1337223600">
-    <w:abstractNumId w:val="16"/>
+    <w:abstractNumId w:val="24"/>
   </w:num>
   <w:num w:numId="6" w16cid:durableId="2110733482">
     <w:abstractNumId w:val="0"/>
   </w:num>
   <w:num w:numId="7" w16cid:durableId="1242564019">
-    <w:abstractNumId w:val="6"/>
+    <w:abstractNumId w:val="10"/>
   </w:num>
   <w:num w:numId="8" w16cid:durableId="1810198368">
-    <w:abstractNumId w:val="15"/>
+    <w:abstractNumId w:val="23"/>
   </w:num>
   <w:num w:numId="9" w16cid:durableId="753744551">
-    <w:abstractNumId w:val="28"/>
+    <w:abstractNumId w:val="41"/>
   </w:num>
   <w:num w:numId="10" w16cid:durableId="968976409">
-    <w:abstractNumId w:val="7"/>
+    <w:abstractNumId w:val="13"/>
   </w:num>
   <w:num w:numId="11" w16cid:durableId="1229917815">
     <w:abstractNumId w:val="3"/>
   </w:num>
   <w:num w:numId="12" w16cid:durableId="8071433">
-    <w:abstractNumId w:val="22"/>
+    <w:abstractNumId w:val="33"/>
   </w:num>
   <w:num w:numId="13" w16cid:durableId="331371679">
-    <w:abstractNumId w:val="13"/>
+    <w:abstractNumId w:val="21"/>
   </w:num>
   <w:num w:numId="14" w16cid:durableId="1825317094">
-    <w:abstractNumId w:val="25"/>
+    <w:abstractNumId w:val="38"/>
   </w:num>
   <w:num w:numId="15" w16cid:durableId="385300044">
-    <w:abstractNumId w:val="11"/>
+    <w:abstractNumId w:val="19"/>
   </w:num>
   <w:num w:numId="16" w16cid:durableId="849560521">
-    <w:abstractNumId w:val="8"/>
+    <w:abstractNumId w:val="15"/>
   </w:num>
   <w:num w:numId="17" w16cid:durableId="818113276">
     <w:abstractNumId w:val="1"/>
@@ -8828,43 +11527,85 @@
     <w:abstractNumId w:val="2"/>
   </w:num>
   <w:num w:numId="19" w16cid:durableId="1709915538">
-    <w:abstractNumId w:val="29"/>
+    <w:abstractNumId w:val="43"/>
   </w:num>
   <w:num w:numId="20" w16cid:durableId="1728604919">
-    <w:abstractNumId w:val="19"/>
+    <w:abstractNumId w:val="30"/>
   </w:num>
   <w:num w:numId="21" w16cid:durableId="146825676">
     <w:abstractNumId w:val="4"/>
   </w:num>
   <w:num w:numId="22" w16cid:durableId="1466653693">
-    <w:abstractNumId w:val="21"/>
+    <w:abstractNumId w:val="32"/>
   </w:num>
   <w:num w:numId="23" w16cid:durableId="2022976181">
+    <w:abstractNumId w:val="17"/>
+  </w:num>
+  <w:num w:numId="24" w16cid:durableId="644361504">
+    <w:abstractNumId w:val="31"/>
+  </w:num>
+  <w:num w:numId="25" w16cid:durableId="1585382041">
+    <w:abstractNumId w:val="27"/>
+  </w:num>
+  <w:num w:numId="26" w16cid:durableId="1619725735">
+    <w:abstractNumId w:val="39"/>
+  </w:num>
+  <w:num w:numId="27" w16cid:durableId="188641172">
+    <w:abstractNumId w:val="25"/>
+  </w:num>
+  <w:num w:numId="28" w16cid:durableId="1194031117">
+    <w:abstractNumId w:val="35"/>
+  </w:num>
+  <w:num w:numId="29" w16cid:durableId="2053337278">
+    <w:abstractNumId w:val="44"/>
+  </w:num>
+  <w:num w:numId="30" w16cid:durableId="1500581280">
+    <w:abstractNumId w:val="40"/>
+  </w:num>
+  <w:num w:numId="31" w16cid:durableId="1829439085">
+    <w:abstractNumId w:val="22"/>
+  </w:num>
+  <w:num w:numId="32" w16cid:durableId="1940288226">
+    <w:abstractNumId w:val="11"/>
+  </w:num>
+  <w:num w:numId="33" w16cid:durableId="212735308">
+    <w:abstractNumId w:val="26"/>
+  </w:num>
+  <w:num w:numId="34" w16cid:durableId="606423028">
+    <w:abstractNumId w:val="5"/>
+  </w:num>
+  <w:num w:numId="35" w16cid:durableId="1687365541">
+    <w:abstractNumId w:val="14"/>
+  </w:num>
+  <w:num w:numId="36" w16cid:durableId="353574208">
+    <w:abstractNumId w:val="34"/>
+  </w:num>
+  <w:num w:numId="37" w16cid:durableId="1741444252">
+    <w:abstractNumId w:val="8"/>
+  </w:num>
+  <w:num w:numId="38" w16cid:durableId="288556676">
+    <w:abstractNumId w:val="12"/>
+  </w:num>
+  <w:num w:numId="39" w16cid:durableId="5795484">
+    <w:abstractNumId w:val="16"/>
+  </w:num>
+  <w:num w:numId="40" w16cid:durableId="1993364972">
+    <w:abstractNumId w:val="42"/>
+  </w:num>
+  <w:num w:numId="41" w16cid:durableId="1678849423">
+    <w:abstractNumId w:val="37"/>
+  </w:num>
+  <w:num w:numId="42" w16cid:durableId="2136487143">
+    <w:abstractNumId w:val="28"/>
+  </w:num>
+  <w:num w:numId="43" w16cid:durableId="547686091">
+    <w:abstractNumId w:val="29"/>
+  </w:num>
+  <w:num w:numId="44" w16cid:durableId="99186679">
     <w:abstractNumId w:val="9"/>
   </w:num>
-  <w:num w:numId="24" w16cid:durableId="644361504">
-    <w:abstractNumId w:val="20"/>
-  </w:num>
-  <w:num w:numId="25" w16cid:durableId="1585382041">
-    <w:abstractNumId w:val="18"/>
-  </w:num>
-  <w:num w:numId="26" w16cid:durableId="1619725735">
-    <w:abstractNumId w:val="26"/>
-  </w:num>
-  <w:num w:numId="27" w16cid:durableId="188641172">
-    <w:abstractNumId w:val="17"/>
-  </w:num>
-  <w:num w:numId="28" w16cid:durableId="1194031117">
-    <w:abstractNumId w:val="23"/>
-  </w:num>
-  <w:num w:numId="29" w16cid:durableId="2053337278">
-    <w:abstractNumId w:val="30"/>
-  </w:num>
-  <w:num w:numId="30" w16cid:durableId="1500581280">
-    <w:abstractNumId w:val="27"/>
-  </w:num>
-  <w:num w:numId="31" w16cid:durableId="1829439085">
-    <w:abstractNumId w:val="14"/>
+  <w:num w:numId="45" w16cid:durableId="1805613017">
+    <w:abstractNumId w:val="7"/>
   </w:num>
 </w:numbering>
 </file>
@@ -9346,7 +12087,6 @@
   <w:style w:type="character" w:default="1" w:styleId="Fontepargpadro">
     <w:name w:val="Default Paragraph Font"/>
     <w:uiPriority w:val="1"/>
-    <w:semiHidden/>
     <w:unhideWhenUsed/>
   </w:style>
   <w:style w:type="table" w:default="1" w:styleId="Tabelanormal">
@@ -9560,6 +12300,33 @@
     <w:rPr>
       <w:color w:val="467886" w:themeColor="hyperlink"/>
       <w:u w:val="single"/>
+    </w:rPr>
+  </w:style>
+  <w:style w:type="character" w:styleId="Forte">
+    <w:name w:val="Strong"/>
+    <w:basedOn w:val="Fontepargpadro"/>
+    <w:uiPriority w:val="22"/>
+    <w:qFormat/>
+    <w:rsid w:val="002F0C99"/>
+    <w:rPr>
+      <w:b/>
+      <w:bCs/>
+    </w:rPr>
+  </w:style>
+  <w:style w:type="paragraph" w:styleId="NormalWeb">
+    <w:name w:val="Normal (Web)"/>
+    <w:basedOn w:val="Normal"/>
+    <w:uiPriority w:val="99"/>
+    <w:unhideWhenUsed/>
+    <w:rsid w:val="002F0C99"/>
+    <w:pPr>
+      <w:spacing w:before="100" w:beforeAutospacing="1" w:after="100" w:afterAutospacing="1" w:line="240" w:lineRule="auto"/>
+      <w:ind w:firstLine="0"/>
+    </w:pPr>
+    <w:rPr>
+      <w:rFonts w:ascii="Times New Roman" w:eastAsia="Times New Roman" w:hAnsi="Times New Roman" w:cs="Times New Roman"/>
+      <w:szCs w:val="24"/>
+      <w:lang w:eastAsia="pt-BR"/>
     </w:rPr>
   </w:style>
 </w:styles>

</xml_diff>